<commit_message>
Deploy preview for PR 50 🛫
</commit_message>
<xml_diff>
--- a/pr-preview/pr-50/UCD-SeRG-Lab-Manual-tracked-changes.docx
+++ b/pr-preview/pr-50/UCD-SeRG-Lab-Manual-tracked-changes.docx
@@ -19274,7 +19274,7 @@
     <w:bookmarkEnd w:id="197"/>
     <w:bookmarkEnd w:id="198"/>
     <w:bookmarkEnd w:id="199"/>
-    <w:bookmarkStart w:id="243" w:name="sec-r-code-style"/>
+    <w:bookmarkStart w:id="247" w:name="sec-r-code-style"/>
     <w:p>
       <w:pPr>
         <w:pStyle w:val="Heading1"/>
@@ -24672,7 +24672,7 @@
       </w:hyperlink>
     </w:p>
     <w:bookmarkEnd w:id="218"/>
-    <w:bookmarkStart w:id="240" w:name="sec-style-auto-style"/>
+    <w:bookmarkStart w:id="244" w:name="sec-style-auto-style"/>
     <w:p>
       <w:pPr>
         <w:pStyle w:val="Heading2"/>
@@ -24681,7 +24681,7 @@
         <w:t xml:space="preserve">7.11 Automated Tools for Style and Project Workflow</w:t>
       </w:r>
     </w:p>
-    <w:bookmarkStart w:id="239" w:name="styling"/>
+    <w:bookmarkStart w:id="243" w:name="styling"/>
     <w:p>
       <w:pPr>
         <w:pStyle w:val="Heading3"/>
@@ -27727,7 +27727,7 @@
       </w:tr>
     </w:tbl>
     <w:bookmarkEnd w:id="231"/>
-    <w:bookmarkStart w:id="238" w:name="lintr"/>
+    <w:bookmarkStart w:id="242" w:name="lintr"/>
     <w:p>
       <w:pPr>
         <w:pStyle w:val="Heading4"/>
@@ -27837,88 +27837,296 @@
         <w:t xml:space="preserve">.</w:t>
       </w:r>
     </w:p>
+    <w:tbl>
+      <w:tblPr>
+        <w:tblStyle w:val="Table"/>
+        <w:tblLook w:firstRow="0" w:lastRow="0" w:firstColumn="0" w:lastColumn="0" w:noHBand="0" w:noVBand="0" w:val="0000"/>
+        <w:tblBorders>
+          <w:top w:val="single" w:sz="4" w:space="0" w:color="0758E5"/>
+          <w:left w:val="single" w:sz="24" w:space="0" w:color="0758E5"/>
+          <w:bottom w:val="single" w:sz="4" w:space="0" w:color="0758E5"/>
+          <w:right w:val="single" w:sz="4" w:space="0" w:color="0758E5"/>
+        </w:tblBorders>
+        <w:tblCellMar>
+          <w:left w:w="144" w:type="dxa"/>
+          <w:right w:w="144" w:type="dxa"/>
+        </w:tblCellMar>
+        <w:tblLook w:firstRow="0" w:lastRow="0" w:firstColumn="0" w:lastColumn="0" w:noHBand="0" w:noVBand="0" w:val="0000"/>
+      </w:tblPr>
+      <w:tr>
+        <w:trPr>
+          <w:cantSplit/>
+        </w:trPr>
+        <w:tc>
+          <w:tcPr>
+            <w:shd w:color="auto" w:fill="dae6fb" w:val="clear"/>
+            <w:tcMar>
+              <w:top w:w="92" w:type="dxa"/>
+              <w:bottom w:w="92" w:type="dxa"/>
+            </w:tcMar>
+          </w:tcPr>
+          <w:p>
+            <w:pPr>
+              <w:pStyle w:val="BodyText"/>
+            </w:pPr>
+            <w:pPr>
+              <w:spacing w:before="0" w:after="0"/>
+              <w:textAlignment w:val="center"/>
+            </w:pPr>
+            <w:r>
+              <w:drawing>
+                <wp:inline>
+                  <wp:extent cx="152400" cy="152400"/>
+                  <wp:effectExtent b="0" l="0" r="0" t="0"/>
+                  <wp:docPr descr="" title="" id="235" name="Picture"/>
+                  <a:graphic>
+                    <a:graphicData uri="http://schemas.openxmlformats.org/drawingml/2006/picture">
+                      <pic:pic>
+                        <pic:nvPicPr>
+                          <pic:cNvPr descr="/opt/quarto/share/formats/docx/note.png" id="236" name="Picture"/>
+                          <pic:cNvPicPr>
+                            <a:picLocks noChangeArrowheads="1" noChangeAspect="1"/>
+                          </pic:cNvPicPr>
+                        </pic:nvPicPr>
+                        <pic:blipFill>
+                          <a:blip r:embed="rId119"/>
+                          <a:stretch>
+                            <a:fillRect/>
+                          </a:stretch>
+                        </pic:blipFill>
+                        <pic:spPr bwMode="auto">
+                          <a:xfrm>
+                            <a:off x="0" y="0"/>
+                            <a:ext cx="152400" cy="152400"/>
+                          </a:xfrm>
+                          <a:prstGeom prst="rect">
+                            <a:avLst/>
+                          </a:prstGeom>
+                          <a:noFill/>
+                          <a:ln w="9525">
+                            <a:noFill/>
+                            <a:headEnd/>
+                            <a:tailEnd/>
+                          </a:ln>
+                        </pic:spPr>
+                      </pic:pic>
+                    </a:graphicData>
+                  </a:graphic>
+                </wp:inline>
+              </w:drawing>
+            </w:r>
+            <w:r>
+              <w:t xml:space="preserve"> </w:t>
+            </w:r>
+            <w:r>
+              <w:t xml:space="preserve"> </w:t>
+            </w:r>
+            <w:r>
+              <w:t xml:space="preserve">Note</w:t>
+            </w:r>
+          </w:p>
+        </w:tc>
+      </w:tr>
+      <w:tr>
+        <w:trPr>
+          <w:cantSplit/>
+        </w:trPr>
+        <w:tc>
+          <w:tcPr>
+            <w:tcMar>
+              <w:top w:w="108" w:type="dxa"/>
+              <w:bottom w:w="108" w:type="dxa"/>
+            </w:tcMar>
+          </w:tcPr>
+          <w:p>
+            <w:pPr>
+              <w:pStyle w:val="BodyText"/>
+            </w:pPr>
+            <w:pPr>
+              <w:spacing w:before="16" w:after="16"/>
+            </w:pPr>
+            <w:r>
+              <w:t xml:space="preserve">You can customize your settings to set defaults or to exclude files. More details can be found</w:t>
+            </w:r>
+            <w:r>
+              <w:t xml:space="preserve"> </w:t>
+            </w:r>
+            <w:hyperlink r:id="rId237">
+              <w:r>
+                <w:rPr>
+                  <w:rStyle w:val="Hyperlink"/>
+                </w:rPr>
+                <w:t xml:space="preserve">here</w:t>
+              </w:r>
+            </w:hyperlink>
+            <w:r>
+              <w:t xml:space="preserve">.</w:t>
+            </w:r>
+          </w:p>
+          <w:p/>
+        </w:tc>
+      </w:tr>
+    </w:tbl>
     <w:p>
       <w:pPr>
         <w:pStyle w:val="BodyText"/>
       </w:pPr>
       <w:r>
-        <w:t xml:space="preserve">::: {.callout-note}</w:t>
-      </w:r>
-      <w:r>
-        <w:t xml:space="preserve"> </w:t>
-      </w:r>
-      <w:r>
-        <w:t xml:space="preserve">You can customize your settings to set defaults or to exclude files. More details can be found</w:t>
-      </w:r>
-      <w:r>
-        <w:t xml:space="preserve"> </w:t>
-      </w:r>
-      <w:hyperlink r:id="rId235">
-        <w:r>
-          <w:rPr>
-            <w:rStyle w:val="Hyperlink"/>
-          </w:rPr>
-          <w:t xml:space="preserve">here</w:t>
-        </w:r>
-      </w:hyperlink>
-      <w:r>
-        <w:t xml:space="preserve">.</w:t>
-      </w:r>
-      <w:r>
-        <w:t xml:space="preserve"> </w:t>
-      </w:r>
-      <w:r>
-        <w:t xml:space="preserve">:::</w:t>
-      </w:r>
-    </w:p>
+        <w:t xml:space="preserve"> </w:t>
+      </w:r>
+    </w:p>
+    <w:tbl>
+      <w:tblPr>
+        <w:tblStyle w:val="Table"/>
+        <w:tblLook w:firstRow="0" w:lastRow="0" w:firstColumn="0" w:lastColumn="0" w:noHBand="0" w:noVBand="0" w:val="0000"/>
+        <w:tblBorders>
+          <w:top w:val="single" w:sz="4" w:space="0" w:color="0758E5"/>
+          <w:left w:val="single" w:sz="24" w:space="0" w:color="0758E5"/>
+          <w:bottom w:val="single" w:sz="4" w:space="0" w:color="0758E5"/>
+          <w:right w:val="single" w:sz="4" w:space="0" w:color="0758E5"/>
+        </w:tblBorders>
+        <w:tblCellMar>
+          <w:left w:w="144" w:type="dxa"/>
+          <w:right w:w="144" w:type="dxa"/>
+        </w:tblCellMar>
+        <w:tblLook w:firstRow="0" w:lastRow="0" w:firstColumn="0" w:lastColumn="0" w:noHBand="0" w:noVBand="0" w:val="0000"/>
+      </w:tblPr>
+      <w:tr>
+        <w:trPr>
+          <w:cantSplit/>
+        </w:trPr>
+        <w:tc>
+          <w:tcPr>
+            <w:shd w:color="auto" w:fill="dae6fb" w:val="clear"/>
+            <w:tcMar>
+              <w:top w:w="92" w:type="dxa"/>
+              <w:bottom w:w="92" w:type="dxa"/>
+            </w:tcMar>
+          </w:tcPr>
+          <w:p>
+            <w:pPr>
+              <w:pStyle w:val="BodyText"/>
+            </w:pPr>
+            <w:pPr>
+              <w:spacing w:before="0" w:after="0"/>
+              <w:textAlignment w:val="center"/>
+            </w:pPr>
+            <w:r>
+              <w:drawing>
+                <wp:inline>
+                  <wp:extent cx="152400" cy="152400"/>
+                  <wp:effectExtent b="0" l="0" r="0" t="0"/>
+                  <wp:docPr descr="" title="" id="238" name="Picture"/>
+                  <a:graphic>
+                    <a:graphicData uri="http://schemas.openxmlformats.org/drawingml/2006/picture">
+                      <pic:pic>
+                        <pic:nvPicPr>
+                          <pic:cNvPr descr="/opt/quarto/share/formats/docx/note.png" id="239" name="Picture"/>
+                          <pic:cNvPicPr>
+                            <a:picLocks noChangeArrowheads="1" noChangeAspect="1"/>
+                          </pic:cNvPicPr>
+                        </pic:nvPicPr>
+                        <pic:blipFill>
+                          <a:blip r:embed="rId119"/>
+                          <a:stretch>
+                            <a:fillRect/>
+                          </a:stretch>
+                        </pic:blipFill>
+                        <pic:spPr bwMode="auto">
+                          <a:xfrm>
+                            <a:off x="0" y="0"/>
+                            <a:ext cx="152400" cy="152400"/>
+                          </a:xfrm>
+                          <a:prstGeom prst="rect">
+                            <a:avLst/>
+                          </a:prstGeom>
+                          <a:noFill/>
+                          <a:ln w="9525">
+                            <a:noFill/>
+                            <a:headEnd/>
+                            <a:tailEnd/>
+                          </a:ln>
+                        </pic:spPr>
+                      </pic:pic>
+                    </a:graphicData>
+                  </a:graphic>
+                </wp:inline>
+              </w:drawing>
+            </w:r>
+            <w:r>
+              <w:t xml:space="preserve"> </w:t>
+            </w:r>
+            <w:r>
+              <w:t xml:space="preserve"> </w:t>
+            </w:r>
+            <w:r>
+              <w:t xml:space="preserve">Note</w:t>
+            </w:r>
+          </w:p>
+        </w:tc>
+      </w:tr>
+      <w:tr>
+        <w:trPr>
+          <w:cantSplit/>
+        </w:trPr>
+        <w:tc>
+          <w:tcPr>
+            <w:tcMar>
+              <w:top w:w="108" w:type="dxa"/>
+              <w:bottom w:w="108" w:type="dxa"/>
+            </w:tcMar>
+          </w:tcPr>
+          <w:p>
+            <w:pPr>
+              <w:pStyle w:val="BodyText"/>
+            </w:pPr>
+            <w:pPr>
+              <w:spacing w:before="16" w:after="16"/>
+            </w:pPr>
+            <w:r>
+              <w:t xml:space="preserve">The</w:t>
+            </w:r>
+            <w:r>
+              <w:t xml:space="preserve"> </w:t>
+            </w:r>
+            <w:r>
+              <w:rPr>
+                <w:rStyle w:val="VerbatimChar"/>
+              </w:rPr>
+              <w:t xml:space="preserve">lintr</w:t>
+            </w:r>
+            <w:r>
+              <w:t xml:space="preserve"> </w:t>
+            </w:r>
+            <w:r>
+              <w:t xml:space="preserve">package goes hand in hand with the</w:t>
+            </w:r>
+            <w:r>
+              <w:t xml:space="preserve"> </w:t>
+            </w:r>
+            <w:r>
+              <w:rPr>
+                <w:rStyle w:val="VerbatimChar"/>
+              </w:rPr>
+              <w:t xml:space="preserve">styler</w:t>
+            </w:r>
+            <w:r>
+              <w:t xml:space="preserve"> </w:t>
+            </w:r>
+            <w:r>
+              <w:t xml:space="preserve">package. The styler can be used to automatically fix the problems that the lintr catches.</w:t>
+            </w:r>
+          </w:p>
+          <w:p/>
+        </w:tc>
+      </w:tr>
+    </w:tbl>
     <w:p>
       <w:pPr>
         <w:pStyle w:val="BodyText"/>
       </w:pPr>
       <w:r>
-        <w:t xml:space="preserve">::: {.callout-note}</w:t>
-      </w:r>
-      <w:r>
-        <w:t xml:space="preserve"> </w:t>
-      </w:r>
-      <w:r>
-        <w:t xml:space="preserve">The</w:t>
-      </w:r>
-      <w:r>
-        <w:t xml:space="preserve"> </w:t>
-      </w:r>
-      <w:r>
-        <w:rPr>
-          <w:rStyle w:val="VerbatimChar"/>
-        </w:rPr>
-        <w:t xml:space="preserve">lintr</w:t>
-      </w:r>
-      <w:r>
-        <w:t xml:space="preserve"> </w:t>
-      </w:r>
-      <w:r>
-        <w:t xml:space="preserve">package goes hand in hand with the</w:t>
-      </w:r>
-      <w:r>
-        <w:t xml:space="preserve"> </w:t>
-      </w:r>
-      <w:r>
-        <w:rPr>
-          <w:rStyle w:val="VerbatimChar"/>
-        </w:rPr>
-        <w:t xml:space="preserve">styler</w:t>
-      </w:r>
-      <w:r>
-        <w:t xml:space="preserve"> </w:t>
-      </w:r>
-      <w:r>
-        <w:t xml:space="preserve">package. The styler can be used to automatically fix the problems that the lintr catches.</w:t>
-      </w:r>
-      <w:r>
-        <w:t xml:space="preserve"> </w:t>
-      </w:r>
-      <w:r>
-        <w:t xml:space="preserve">:::</w:t>
+        <w:t xml:space="preserve"> </w:t>
       </w:r>
     </w:p>
     <w:tbl>
@@ -27962,12 +28170,12 @@
                 <wp:inline>
                   <wp:extent cx="152400" cy="152400"/>
                   <wp:effectExtent b="0" l="0" r="0" t="0"/>
-                  <wp:docPr descr="" title="" id="236" name="Picture"/>
+                  <wp:docPr descr="" title="" id="240" name="Picture"/>
                   <a:graphic>
                     <a:graphicData uri="http://schemas.openxmlformats.org/drawingml/2006/picture">
                       <pic:pic>
                         <pic:nvPicPr>
-                          <pic:cNvPr descr="/opt/quarto/share/formats/docx/tip.png" id="237" name="Picture"/>
+                          <pic:cNvPr descr="/opt/quarto/share/formats/docx/tip.png" id="241" name="Picture"/>
                           <pic:cNvPicPr>
                             <a:picLocks noChangeArrowheads="1" noChangeAspect="1"/>
                           </pic:cNvPicPr>
@@ -28271,10 +28479,10 @@
         </w:tc>
       </w:tr>
     </w:tbl>
-    <w:bookmarkEnd w:id="238"/>
-    <w:bookmarkEnd w:id="239"/>
-    <w:bookmarkEnd w:id="240"/>
-    <w:bookmarkStart w:id="242" w:name="sec-r-resources-style"/>
+    <w:bookmarkEnd w:id="242"/>
+    <w:bookmarkEnd w:id="243"/>
+    <w:bookmarkEnd w:id="244"/>
+    <w:bookmarkStart w:id="246" w:name="sec-r-resources-style"/>
     <w:p>
       <w:pPr>
         <w:pStyle w:val="Heading2"/>
@@ -28291,7 +28499,7 @@
           <w:numId w:val="1062"/>
         </w:numPr>
       </w:pPr>
-      <w:hyperlink r:id="rId241">
+      <w:hyperlink r:id="rId245">
         <w:r>
           <w:rPr>
             <w:rStyle w:val="Hyperlink"/>
@@ -28303,9 +28511,9 @@
         <w:t xml:space="preserve">: Detailed coding style conventions for writing clear, consistent R code. Covers naming, syntax, pipes, functions, and more.</w:t>
       </w:r>
     </w:p>
-    <w:bookmarkEnd w:id="242"/>
-    <w:bookmarkEnd w:id="243"/>
-    <w:bookmarkStart w:id="249" w:name="big-data"/>
+    <w:bookmarkEnd w:id="246"/>
+    <w:bookmarkEnd w:id="247"/>
+    <w:bookmarkStart w:id="253" w:name="big-data"/>
     <w:p>
       <w:pPr>
         <w:pStyle w:val="Heading1"/>
@@ -28324,7 +28532,7 @@
       <w:r>
         <w:t xml:space="preserve"> </w:t>
       </w:r>
-      <w:hyperlink r:id="rId244">
+      <w:hyperlink r:id="rId248">
         <w:r>
           <w:rPr>
             <w:rStyle w:val="Hyperlink"/>
@@ -28333,7 +28541,7 @@
         </w:r>
       </w:hyperlink>
     </w:p>
-    <w:bookmarkStart w:id="246" w:name="the-data.table-package"/>
+    <w:bookmarkStart w:id="250" w:name="the-data.table-package"/>
     <w:p>
       <w:pPr>
         <w:pStyle w:val="Heading2"/>
@@ -28475,7 +28683,7 @@
       <w:r>
         <w:t xml:space="preserve"> </w:t>
       </w:r>
-      <w:hyperlink r:id="rId245">
+      <w:hyperlink r:id="rId249">
         <w:r>
           <w:rPr>
             <w:rStyle w:val="Hyperlink"/>
@@ -28693,8 +28901,8 @@
         <w:t xml:space="preserve">.</w:t>
       </w:r>
     </w:p>
-    <w:bookmarkEnd w:id="246"/>
-    <w:bookmarkStart w:id="247" w:name="using-downsampled-data"/>
+    <w:bookmarkEnd w:id="250"/>
+    <w:bookmarkStart w:id="251" w:name="using-downsampled-data"/>
     <w:p>
       <w:pPr>
         <w:pStyle w:val="Heading2"/>
@@ -28723,8 +28931,8 @@
         <w:t xml:space="preserve">data that usually includes a 1% random sample stratified by any important variables, such as year or household id. This allows us to efficiently write and test our code without having to load in large, slow datasets that can cause RStudio to freeze. Be very careful to be sure which dataset you are working with and to label results output accordingly.</w:t>
       </w:r>
     </w:p>
-    <w:bookmarkEnd w:id="247"/>
-    <w:bookmarkStart w:id="248" w:name="optimal-rstudio-set-up"/>
+    <w:bookmarkEnd w:id="251"/>
+    <w:bookmarkStart w:id="252" w:name="optimal-rstudio-set-up"/>
     <w:p>
       <w:pPr>
         <w:pStyle w:val="Heading2"/>
@@ -28869,9 +29077,9 @@
         <w:t xml:space="preserve">Unfortunately RStudio often gets slow and/or freezes after hours working with big datasets. Sometimes it is much more efficient to just use Terminal / gitbash to run code and make updates in git.</w:t>
       </w:r>
     </w:p>
-    <w:bookmarkEnd w:id="248"/>
-    <w:bookmarkEnd w:id="249"/>
-    <w:bookmarkStart w:id="259" w:name="data-masking"/>
+    <w:bookmarkEnd w:id="252"/>
+    <w:bookmarkEnd w:id="253"/>
+    <w:bookmarkStart w:id="263" w:name="data-masking"/>
     <w:p>
       <w:pPr>
         <w:pStyle w:val="Heading1"/>
@@ -28890,7 +29098,7 @@
       <w:r>
         <w:t xml:space="preserve"> </w:t>
       </w:r>
-      <w:hyperlink r:id="rId250">
+      <w:hyperlink r:id="rId254">
         <w:r>
           <w:rPr>
             <w:rStyle w:val="Hyperlink"/>
@@ -28921,7 +29129,7 @@
         <w:t xml:space="preserve">.</w:t>
       </w:r>
     </w:p>
-    <w:bookmarkStart w:id="256" w:name="general-overview"/>
+    <w:bookmarkStart w:id="260" w:name="general-overview"/>
     <w:p>
       <w:pPr>
         <w:pStyle w:val="Heading2"/>
@@ -28938,7 +29146,7 @@
         <w:t xml:space="preserve">This chapter covers data masking, a unique process in R in which columns are treated as distinct objects within their dataframe’s environment. In our lab, data masking most frequently comes up when writing wrapper functions where arguments to indicate column names are supplied as strings. We often do this when we repeat the same code on multiple columns, and want to apply a function to a vector of strings that correspond to column names in a dataframe. For example, we might want to clean multiple columns using the same function or estimate the same model under different feature sets. Here, we try to break down what data masking is, why this error comes up, and common approaches to solve this problem.</w:t>
       </w:r>
     </w:p>
-    <w:bookmarkStart w:id="254" w:name="what-is-data-masking"/>
+    <w:bookmarkStart w:id="258" w:name="what-is-data-masking"/>
     <w:p>
       <w:pPr>
         <w:pStyle w:val="Heading3"/>
@@ -29036,18 +29244,18 @@
           <wp:inline>
             <wp:extent cx="2667000" cy="1103368"/>
             <wp:effectExtent b="0" l="0" r="0" t="0"/>
-            <wp:docPr descr="" title="" id="252" name="Picture"/>
+            <wp:docPr descr="" title="" id="256" name="Picture"/>
             <a:graphic>
               <a:graphicData uri="http://schemas.openxmlformats.org/drawingml/2006/picture">
                 <pic:pic>
                   <pic:nvPicPr>
-                    <pic:cNvPr descr="assets/images/data-masking.PNG" id="253" name="Picture"/>
+                    <pic:cNvPr descr="assets/images/data-masking.PNG" id="257" name="Picture"/>
                     <pic:cNvPicPr>
                       <a:picLocks noChangeArrowheads="1" noChangeAspect="1"/>
                     </pic:cNvPicPr>
                   </pic:nvPicPr>
                   <pic:blipFill>
-                    <a:blip r:embed="rId251"/>
+                    <a:blip r:embed="rId255"/>
                     <a:stretch>
                       <a:fillRect/>
                     </a:stretch>
@@ -29166,8 +29374,8 @@
         <w:t xml:space="preserve">df</w:t>
       </w:r>
     </w:p>
-    <w:bookmarkEnd w:id="254"/>
-    <w:bookmarkStart w:id="255" w:name="using-tidy-evaluation-for-data-masking"/>
+    <w:bookmarkEnd w:id="258"/>
+    <w:bookmarkStart w:id="259" w:name="using-tidy-evaluation-for-data-masking"/>
     <w:p>
       <w:pPr>
         <w:pStyle w:val="Heading3"/>
@@ -29423,9 +29631,9 @@
         <w:t xml:space="preserve">in the pipe. However, it can cause some programming hurdles when writing functions that take strings of variable/column names as arguments. In the next section, we briefly describe how to troubleshoot common errors in data masking, as relevant to our lab’s work.</w:t>
       </w:r>
     </w:p>
-    <w:bookmarkEnd w:id="255"/>
-    <w:bookmarkEnd w:id="256"/>
-    <w:bookmarkStart w:id="258" w:name="technical-overview"/>
+    <w:bookmarkEnd w:id="259"/>
+    <w:bookmarkEnd w:id="260"/>
+    <w:bookmarkStart w:id="262" w:name="technical-overview"/>
     <w:p>
       <w:pPr>
         <w:pStyle w:val="Heading2"/>
@@ -29742,7 +29950,7 @@
         <w:t xml:space="preserve"> values)</w:t>
       </w:r>
     </w:p>
-    <w:bookmarkStart w:id="257" w:name="example"/>
+    <w:bookmarkStart w:id="261" w:name="example"/>
     <w:p>
       <w:pPr>
         <w:pStyle w:val="Heading3"/>
@@ -31561,10 +31769,10 @@
         <w:t xml:space="preserve">}</w:t>
       </w:r>
     </w:p>
-    <w:bookmarkEnd w:id="257"/>
-    <w:bookmarkEnd w:id="258"/>
-    <w:bookmarkEnd w:id="259"/>
-    <w:bookmarkStart w:id="279" w:name="sec-github"/>
+    <w:bookmarkEnd w:id="261"/>
+    <w:bookmarkEnd w:id="262"/>
+    <w:bookmarkEnd w:id="263"/>
+    <w:bookmarkStart w:id="283" w:name="sec-github"/>
     <w:p>
       <w:pPr>
         <w:pStyle w:val="Heading1"/>
@@ -31583,7 +31791,7 @@
       <w:r>
         <w:t xml:space="preserve"> </w:t>
       </w:r>
-      <w:hyperlink r:id="rId260">
+      <w:hyperlink r:id="rId264">
         <w:r>
           <w:rPr>
             <w:rStyle w:val="Hyperlink"/>
@@ -31592,7 +31800,7 @@
         </w:r>
       </w:hyperlink>
     </w:p>
-    <w:bookmarkStart w:id="263" w:name="basics"/>
+    <w:bookmarkStart w:id="267" w:name="basics"/>
     <w:p>
       <w:pPr>
         <w:pStyle w:val="Heading2"/>
@@ -31615,7 +31823,7 @@
       <w:r>
         <w:t xml:space="preserve"> </w:t>
       </w:r>
-      <w:hyperlink r:id="rId261">
+      <w:hyperlink r:id="rId265">
         <w:r>
           <w:rPr>
             <w:rStyle w:val="Hyperlink"/>
@@ -31641,7 +31849,7 @@
       <w:r>
         <w:t xml:space="preserve"> </w:t>
       </w:r>
-      <w:hyperlink r:id="rId261">
+      <w:hyperlink r:id="rId265">
         <w:r>
           <w:rPr>
             <w:rStyle w:val="Hyperlink"/>
@@ -31667,7 +31875,7 @@
       <w:r>
         <w:t xml:space="preserve"> </w:t>
       </w:r>
-      <w:hyperlink r:id="rId262">
+      <w:hyperlink r:id="rId266">
         <w:r>
           <w:rPr>
             <w:rStyle w:val="Hyperlink"/>
@@ -31682,8 +31890,8 @@
         <w:t xml:space="preserve">to undo, fix, or remove commits in git.</w:t>
       </w:r>
     </w:p>
-    <w:bookmarkEnd w:id="263"/>
-    <w:bookmarkStart w:id="265" w:name="github-desktop"/>
+    <w:bookmarkEnd w:id="267"/>
+    <w:bookmarkStart w:id="269" w:name="github-desktop"/>
     <w:p>
       <w:pPr>
         <w:pStyle w:val="Heading2"/>
@@ -31702,7 +31910,7 @@
       <w:r>
         <w:t xml:space="preserve"> </w:t>
       </w:r>
-      <w:hyperlink r:id="rId264">
+      <w:hyperlink r:id="rId268">
         <w:r>
           <w:rPr>
             <w:rStyle w:val="Hyperlink"/>
@@ -31717,8 +31925,8 @@
         <w:t xml:space="preserve">as an graphical interface to do basic git commands; you can do all of the basic functions of Git using this desktop app. Feel free to use this as an alternative to Git on the command line if you prefer.</w:t>
       </w:r>
     </w:p>
-    <w:bookmarkEnd w:id="265"/>
-    <w:bookmarkStart w:id="267" w:name="git-branching"/>
+    <w:bookmarkEnd w:id="269"/>
+    <w:bookmarkStart w:id="271" w:name="git-branching"/>
     <w:p>
       <w:pPr>
         <w:pStyle w:val="Heading2"/>
@@ -31781,7 +31989,7 @@
       <w:r>
         <w:t xml:space="preserve"> </w:t>
       </w:r>
-      <w:hyperlink r:id="rId266">
+      <w:hyperlink r:id="rId270">
         <w:r>
           <w:rPr>
             <w:rStyle w:val="Hyperlink"/>
@@ -31793,8 +32001,8 @@
         <w:t xml:space="preserve">. You can also find instructions on how to handle merge conflicts when joining branches together.</w:t>
       </w:r>
     </w:p>
-    <w:bookmarkEnd w:id="267"/>
-    <w:bookmarkStart w:id="269" w:name="example-workflow"/>
+    <w:bookmarkEnd w:id="271"/>
+    <w:bookmarkStart w:id="273" w:name="example-workflow"/>
     <w:p>
       <w:pPr>
         <w:pStyle w:val="Heading2"/>
@@ -32156,7 +32364,7 @@
             <w:r>
               <w:t xml:space="preserve"> </w:t>
             </w:r>
-            <w:hyperlink r:id="rId268">
+            <w:hyperlink r:id="rId272">
               <w:r>
                 <w:rPr>
                   <w:rStyle w:val="Hyperlink"/>
@@ -32241,8 +32449,8 @@
         <w:t xml:space="preserve">Other helpful commands are listed below.</w:t>
       </w:r>
     </w:p>
-    <w:bookmarkEnd w:id="269"/>
-    <w:bookmarkStart w:id="270" w:name="commonly-used-git-commands"/>
+    <w:bookmarkEnd w:id="273"/>
+    <w:bookmarkStart w:id="274" w:name="commonly-used-git-commands"/>
     <w:p>
       <w:pPr>
         <w:pStyle w:val="Heading2"/>
@@ -32878,8 +33086,8 @@
         </w:tc>
       </w:tr>
     </w:tbl>
-    <w:bookmarkEnd w:id="270"/>
-    <w:bookmarkStart w:id="271" w:name="how-often-should-i-commit"/>
+    <w:bookmarkEnd w:id="274"/>
+    <w:bookmarkStart w:id="275" w:name="how-often-should-i-commit"/>
     <w:p>
       <w:pPr>
         <w:pStyle w:val="Heading2"/>
@@ -32896,8 +33104,8 @@
         <w:t xml:space="preserve">It is good practice to commit every 15 minutes, or every time you make a significant change. It is better to commit more rather than less.</w:t>
       </w:r>
     </w:p>
-    <w:bookmarkEnd w:id="271"/>
-    <w:bookmarkStart w:id="275" w:name="repeated-amend-workflow"/>
+    <w:bookmarkEnd w:id="275"/>
+    <w:bookmarkStart w:id="279" w:name="repeated-amend-workflow"/>
     <w:p>
       <w:pPr>
         <w:pStyle w:val="Heading2"/>
@@ -32942,7 +33150,7 @@
         <w:t xml:space="preserve">pattern lets you build up a polished commit gradually.</w:t>
       </w:r>
     </w:p>
-    <w:bookmarkStart w:id="272" w:name="basic-workflow"/>
+    <w:bookmarkStart w:id="276" w:name="basic-workflow"/>
     <w:p>
       <w:pPr>
         <w:pStyle w:val="Heading3"/>
@@ -33100,8 +33308,8 @@
         <w:t xml:space="preserve">checkbox when committing.</w:t>
       </w:r>
     </w:p>
-    <w:bookmarkEnd w:id="272"/>
-    <w:bookmarkStart w:id="274" w:name="key-points"/>
+    <w:bookmarkEnd w:id="276"/>
+    <w:bookmarkStart w:id="278" w:name="key-points"/>
     <w:p>
       <w:pPr>
         <w:pStyle w:val="Heading3"/>
@@ -33195,7 +33403,7 @@
       <w:r>
         <w:t xml:space="preserve"> </w:t>
       </w:r>
-      <w:hyperlink r:id="rId273">
+      <w:hyperlink r:id="rId277">
         <w:r>
           <w:rPr>
             <w:rStyle w:val="Hyperlink"/>
@@ -33210,9 +33418,9 @@
         <w:t xml:space="preserve">in Happy Git with R.</w:t>
       </w:r>
     </w:p>
-    <w:bookmarkEnd w:id="274"/>
-    <w:bookmarkEnd w:id="275"/>
-    <w:bookmarkStart w:id="278" w:name="what-should-be-pushed-to-github"/>
+    <w:bookmarkEnd w:id="278"/>
+    <w:bookmarkEnd w:id="279"/>
+    <w:bookmarkStart w:id="282" w:name="what-should-be-pushed-to-github"/>
     <w:p>
       <w:pPr>
         <w:pStyle w:val="Heading2"/>
@@ -33269,7 +33477,7 @@
       <w:r>
         <w:t xml:space="preserve"> </w:t>
       </w:r>
-      <w:hyperlink r:id="rId276">
+      <w:hyperlink r:id="rId280">
         <w:r>
           <w:rPr>
             <w:rStyle w:val="Hyperlink"/>
@@ -33286,7 +33494,7 @@
       <w:r>
         <w:t xml:space="preserve"> </w:t>
       </w:r>
-      <w:hyperlink r:id="rId277">
+      <w:hyperlink r:id="rId281">
         <w:r>
           <w:rPr>
             <w:rStyle w:val="Hyperlink"/>
@@ -33298,9 +33506,9 @@
         <w:t xml:space="preserve">, extolling the virtues of a self-contained, portable projects, for your reference.</w:t>
       </w:r>
     </w:p>
-    <w:bookmarkEnd w:id="278"/>
-    <w:bookmarkEnd w:id="279"/>
-    <w:bookmarkStart w:id="298" w:name="sec-unix"/>
+    <w:bookmarkEnd w:id="282"/>
+    <w:bookmarkEnd w:id="283"/>
+    <w:bookmarkStart w:id="302" w:name="sec-unix"/>
     <w:p>
       <w:pPr>
         <w:pStyle w:val="Heading1"/>
@@ -33319,7 +33527,7 @@
       <w:r>
         <w:t xml:space="preserve"> </w:t>
       </w:r>
-      <w:hyperlink r:id="rId280">
+      <w:hyperlink r:id="rId284">
         <w:r>
           <w:rPr>
             <w:rStyle w:val="Hyperlink"/>
@@ -33372,7 +33580,7 @@
         <w:t xml:space="preserve">To use git and push to github</w:t>
       </w:r>
     </w:p>
-    <w:bookmarkStart w:id="284" w:name="basics-1"/>
+    <w:bookmarkStart w:id="288" w:name="basics-1"/>
     <w:p>
       <w:pPr>
         <w:pStyle w:val="Heading2"/>
@@ -33467,18 +33675,18 @@
           <wp:inline>
             <wp:extent cx="5334000" cy="3380267"/>
             <wp:effectExtent b="0" l="0" r="0" t="0"/>
-            <wp:docPr descr="Here is our example desktop." title="" id="282" name="Picture"/>
+            <wp:docPr descr="Here is our example desktop." title="" id="286" name="Picture"/>
             <a:graphic>
               <a:graphicData uri="http://schemas.openxmlformats.org/drawingml/2006/picture">
                 <pic:pic>
                   <pic:nvPicPr>
-                    <pic:cNvPr descr="assets/images/ex-desktop.jpg" id="283" name="Picture"/>
+                    <pic:cNvPr descr="assets/images/ex-desktop.jpg" id="287" name="Picture"/>
                     <pic:cNvPicPr>
                       <a:picLocks noChangeArrowheads="1" noChangeAspect="1"/>
                     </pic:cNvPicPr>
                   </pic:nvPicPr>
                   <pic:blipFill>
-                    <a:blip r:embed="rId281"/>
+                    <a:blip r:embed="rId285"/>
                     <a:stretch>
                       <a:fillRect/>
                     </a:stretch>
@@ -33513,8 +33721,8 @@
         <w:t xml:space="preserve">Here is our example desktop.</w:t>
       </w:r>
     </w:p>
-    <w:bookmarkEnd w:id="284"/>
-    <w:bookmarkStart w:id="288" w:name="syntax-for-both-macwindows"/>
+    <w:bookmarkEnd w:id="288"/>
+    <w:bookmarkStart w:id="292" w:name="syntax-for-both-macwindows"/>
     <w:p>
       <w:pPr>
         <w:pStyle w:val="Heading2"/>
@@ -34008,18 +34216,18 @@
           <wp:inline>
             <wp:extent cx="4488872" cy="8862646"/>
             <wp:effectExtent b="0" l="0" r="0" t="0"/>
-            <wp:docPr descr="Here is an example of what your terminal might look like after executing the commands in the order listed above." title="" id="286" name="Picture"/>
+            <wp:docPr descr="Here is an example of what your terminal might look like after executing the commands in the order listed above." title="" id="290" name="Picture"/>
             <a:graphic>
               <a:graphicData uri="http://schemas.openxmlformats.org/drawingml/2006/picture">
                 <pic:pic>
                   <pic:nvPicPr>
-                    <pic:cNvPr descr="assets/images/ex-terminal.PNG" id="287" name="Picture"/>
+                    <pic:cNvPr descr="assets/images/ex-terminal.PNG" id="291" name="Picture"/>
                     <pic:cNvPicPr>
                       <a:picLocks noChangeArrowheads="1" noChangeAspect="1"/>
                     </pic:cNvPicPr>
                   </pic:nvPicPr>
                   <pic:blipFill>
-                    <a:blip r:embed="rId285"/>
+                    <a:blip r:embed="rId289"/>
                     <a:stretch>
                       <a:fillRect/>
                     </a:stretch>
@@ -34054,8 +34262,8 @@
         <w:t xml:space="preserve">Here is an example of what your terminal might look like after executing the commands in the order listed above.</w:t>
       </w:r>
     </w:p>
-    <w:bookmarkEnd w:id="288"/>
-    <w:bookmarkStart w:id="289" w:name="running-bash-scripts"/>
+    <w:bookmarkEnd w:id="292"/>
+    <w:bookmarkStart w:id="293" w:name="running-bash-scripts"/>
     <w:p>
       <w:pPr>
         <w:pStyle w:val="Heading2"/>
@@ -34250,8 +34458,8 @@
         </w:tc>
       </w:tr>
     </w:tbl>
-    <w:bookmarkEnd w:id="289"/>
-    <w:bookmarkStart w:id="292" w:name="running-rscripts-in-windows"/>
+    <w:bookmarkEnd w:id="293"/>
+    <w:bookmarkStart w:id="296" w:name="running-rscripts-in-windows"/>
     <w:p>
       <w:pPr>
         <w:pStyle w:val="Heading2"/>
@@ -34331,7 +34539,7 @@
       <w:r>
         <w:t xml:space="preserve"> </w:t>
       </w:r>
-      <w:hyperlink r:id="rId290">
+      <w:hyperlink r:id="rId294">
         <w:r>
           <w:rPr>
             <w:rStyle w:val="Hyperlink"/>
@@ -34412,7 +34620,7 @@
         <w:t xml:space="preserve">Rscript -e “source(‘C:/path/to/script/some_code.R’)”</w:t>
       </w:r>
     </w:p>
-    <w:bookmarkStart w:id="291" w:name="common-mistakes"/>
+    <w:bookmarkStart w:id="295" w:name="common-mistakes"/>
     <w:p>
       <w:pPr>
         <w:pStyle w:val="Heading3"/>
@@ -34499,9 +34707,9 @@
         <w:t xml:space="preserve">.</w:t>
       </w:r>
     </w:p>
-    <w:bookmarkEnd w:id="291"/>
-    <w:bookmarkEnd w:id="292"/>
-    <w:bookmarkStart w:id="293" w:name="checking-tasks-and-killing-jobs"/>
+    <w:bookmarkEnd w:id="295"/>
+    <w:bookmarkEnd w:id="296"/>
+    <w:bookmarkStart w:id="297" w:name="checking-tasks-and-killing-jobs"/>
     <w:p>
       <w:pPr>
         <w:pStyle w:val="Heading2"/>
@@ -34876,8 +35084,8 @@
         <w:t xml:space="preserve">To kill a task in Windows, you can also go to Task Manager &gt; More details &gt; Select your desired app &gt; Click on End Task.</w:t>
       </w:r>
     </w:p>
-    <w:bookmarkEnd w:id="293"/>
-    <w:bookmarkStart w:id="297" w:name="running-big-jobs"/>
+    <w:bookmarkEnd w:id="297"/>
+    <w:bookmarkStart w:id="301" w:name="running-big-jobs"/>
     <w:p>
       <w:pPr>
         <w:pStyle w:val="Heading2"/>
@@ -35067,7 +35275,7 @@
       <w:r>
         <w:t xml:space="preserve"> </w:t>
       </w:r>
-      <w:hyperlink r:id="rId294">
+      <w:hyperlink r:id="rId298">
         <w:r>
           <w:rPr>
             <w:rStyle w:val="Hyperlink"/>
@@ -35390,7 +35598,7 @@
         <w:t xml:space="preserve">below.</w:t>
       </w:r>
     </w:p>
-    <w:bookmarkStart w:id="295" w:name="example-code-for-runfilesavelogs"/>
+    <w:bookmarkStart w:id="299" w:name="example-code-for-runfilesavelogs"/>
     <w:p>
       <w:pPr>
         <w:pStyle w:val="Heading3"/>
@@ -36982,8 +37190,8 @@
         <w:t xml:space="preserve"> filename)</w:t>
       </w:r>
     </w:p>
-    <w:bookmarkEnd w:id="295"/>
-    <w:bookmarkStart w:id="296" w:name="example-usage-for-runfilesavelogs"/>
+    <w:bookmarkEnd w:id="299"/>
+    <w:bookmarkStart w:id="300" w:name="example-usage-for-runfilesavelogs"/>
     <w:p>
       <w:pPr>
         <w:pStyle w:val="Heading3"/>
@@ -37260,10 +37468,10 @@
         <w:t xml:space="preserve"> runFileSaveLogs</w:t>
       </w:r>
     </w:p>
-    <w:bookmarkEnd w:id="296"/>
-    <w:bookmarkEnd w:id="297"/>
-    <w:bookmarkEnd w:id="298"/>
-    <w:bookmarkStart w:id="304" w:name="reproducible-environments"/>
+    <w:bookmarkEnd w:id="300"/>
+    <w:bookmarkEnd w:id="301"/>
+    <w:bookmarkEnd w:id="302"/>
+    <w:bookmarkStart w:id="308" w:name="reproducible-environments"/>
     <w:p>
       <w:pPr>
         <w:pStyle w:val="Heading1"/>
@@ -37282,7 +37490,7 @@
       <w:r>
         <w:t xml:space="preserve"> </w:t>
       </w:r>
-      <w:hyperlink r:id="rId299">
+      <w:hyperlink r:id="rId303">
         <w:r>
           <w:rPr>
             <w:rStyle w:val="Hyperlink"/>
@@ -37291,7 +37499,7 @@
         </w:r>
       </w:hyperlink>
     </w:p>
-    <w:bookmarkStart w:id="303" w:name="package-version-control-with-renv"/>
+    <w:bookmarkStart w:id="307" w:name="package-version-control-with-renv"/>
     <w:p>
       <w:pPr>
         <w:pStyle w:val="Heading2"/>
@@ -37300,7 +37508,7 @@
         <w:t xml:space="preserve">12.1 Package Version Control with renv</w:t>
       </w:r>
     </w:p>
-    <w:bookmarkStart w:id="300" w:name="introduction"/>
+    <w:bookmarkStart w:id="304" w:name="introduction"/>
     <w:p>
       <w:pPr>
         <w:pStyle w:val="Heading3"/>
@@ -37442,8 +37650,8 @@
         <w:t xml:space="preserve">package vignette.</w:t>
       </w:r>
     </w:p>
-    <w:bookmarkEnd w:id="300"/>
-    <w:bookmarkStart w:id="301" w:name="implementing-renv-in-projects"/>
+    <w:bookmarkEnd w:id="304"/>
+    <w:bookmarkStart w:id="305" w:name="implementing-renv-in-projects"/>
     <w:p>
       <w:pPr>
         <w:pStyle w:val="Heading3"/>
@@ -37687,8 +37895,8 @@
         <w:t xml:space="preserve">to the head of your config file, to make sure that all users that run your code are on the same package versions.</w:t>
       </w:r>
     </w:p>
-    <w:bookmarkEnd w:id="301"/>
-    <w:bookmarkStart w:id="302" w:name="using-projects-with-renv"/>
+    <w:bookmarkEnd w:id="305"/>
+    <w:bookmarkStart w:id="306" w:name="using-projects-with-renv"/>
     <w:p>
       <w:pPr>
         <w:pStyle w:val="Heading3"/>
@@ -37879,10 +38087,10 @@
         <w:t xml:space="preserve">If you make edits to the code and introduce new/updated packages, see the section above for instructions on how to make updates.</w:t>
       </w:r>
     </w:p>
-    <w:bookmarkEnd w:id="302"/>
-    <w:bookmarkEnd w:id="303"/>
-    <w:bookmarkEnd w:id="304"/>
-    <w:bookmarkStart w:id="319" w:name="code-publication"/>
+    <w:bookmarkEnd w:id="306"/>
+    <w:bookmarkEnd w:id="307"/>
+    <w:bookmarkEnd w:id="308"/>
+    <w:bookmarkStart w:id="323" w:name="code-publication"/>
     <w:p>
       <w:pPr>
         <w:pStyle w:val="Heading1"/>
@@ -37901,7 +38109,7 @@
       <w:r>
         <w:t xml:space="preserve"> </w:t>
       </w:r>
-      <w:hyperlink r:id="rId305">
+      <w:hyperlink r:id="rId309">
         <w:r>
           <w:rPr>
             <w:rStyle w:val="Hyperlink"/>
@@ -37910,7 +38118,7 @@
         </w:r>
       </w:hyperlink>
     </w:p>
-    <w:bookmarkStart w:id="306" w:name="checklist-overview"/>
+    <w:bookmarkStart w:id="310" w:name="checklist-overview"/>
     <w:p>
       <w:pPr>
         <w:pStyle w:val="Heading2"/>
@@ -38055,8 +38263,8 @@
         </w:r>
       </w:hyperlink>
     </w:p>
-    <w:bookmarkEnd w:id="306"/>
-    <w:bookmarkStart w:id="308" w:name="fill-out-file-headers"/>
+    <w:bookmarkEnd w:id="310"/>
+    <w:bookmarkStart w:id="312" w:name="fill-out-file-headers"/>
     <w:p>
       <w:pPr>
         <w:pStyle w:val="Heading2"/>
@@ -38075,7 +38283,7 @@
       <w:r>
         <w:t xml:space="preserve"> </w:t>
       </w:r>
-      <w:hyperlink r:id="rId307">
+      <w:hyperlink r:id="rId311">
         <w:r>
           <w:rPr>
             <w:rStyle w:val="Hyperlink"/>
@@ -38084,8 +38292,8 @@
         </w:r>
       </w:hyperlink>
     </w:p>
-    <w:bookmarkEnd w:id="308"/>
-    <w:bookmarkStart w:id="309" w:name="clean-up-comments"/>
+    <w:bookmarkEnd w:id="312"/>
+    <w:bookmarkStart w:id="313" w:name="clean-up-comments"/>
     <w:p>
       <w:pPr>
         <w:pStyle w:val="Heading2"/>
@@ -38102,8 +38310,8 @@
         <w:t xml:space="preserve">Make sure comments in the code are for code documentation purposes only. Do not leave comments to self in the final script files.</w:t>
       </w:r>
     </w:p>
-    <w:bookmarkEnd w:id="309"/>
-    <w:bookmarkStart w:id="311" w:name="document-functions"/>
+    <w:bookmarkEnd w:id="313"/>
+    <w:bookmarkStart w:id="315" w:name="document-functions"/>
     <w:p>
       <w:pPr>
         <w:pStyle w:val="Heading2"/>
@@ -38122,7 +38330,7 @@
       <w:r>
         <w:t xml:space="preserve"> </w:t>
       </w:r>
-      <w:hyperlink r:id="rId310">
+      <w:hyperlink r:id="rId314">
         <w:r>
           <w:rPr>
             <w:rStyle w:val="Hyperlink"/>
@@ -38131,8 +38339,8 @@
         </w:r>
       </w:hyperlink>
     </w:p>
-    <w:bookmarkEnd w:id="311"/>
-    <w:bookmarkStart w:id="312" w:name="remove-deprecated-filepaths"/>
+    <w:bookmarkEnd w:id="315"/>
+    <w:bookmarkStart w:id="316" w:name="remove-deprecated-filepaths"/>
     <w:p>
       <w:pPr>
         <w:pStyle w:val="Heading2"/>
@@ -38149,8 +38357,8 @@
         <w:t xml:space="preserve">All file paths should be defined in 0-config.R, and should be set relative to the project working directory. All absolute file paths from your local computer should be removed, and replaced with a relative path. If a third party were to re-run this analysis, if they need to download data from a separate source and change a filepath in the 0-config.R to match, make sure to specify in the README which line of 0-config.R needs to be substituted.</w:t>
       </w:r>
     </w:p>
-    <w:bookmarkEnd w:id="312"/>
-    <w:bookmarkStart w:id="314" w:name="ensure-project-runs-via-bash"/>
+    <w:bookmarkEnd w:id="316"/>
+    <w:bookmarkStart w:id="318" w:name="ensure-project-runs-via-bash"/>
     <w:p>
       <w:pPr>
         <w:pStyle w:val="Heading2"/>
@@ -38173,457 +38381,6 @@
       </w:pPr>
       <w:r>
         <w:t xml:space="preserve">See usage and documentation</w:t>
-      </w:r>
-      <w:r>
-        <w:t xml:space="preserve"> </w:t>
-      </w:r>
-      <w:hyperlink r:id="rId313">
-        <w:r>
-          <w:rPr>
-            <w:rStyle w:val="Hyperlink"/>
-          </w:rPr>
-          <w:t xml:space="preserve">here.</w:t>
-        </w:r>
-      </w:hyperlink>
-    </w:p>
-    <w:bookmarkEnd w:id="314"/>
-    <w:bookmarkStart w:id="315" w:name="complete-the-readme"/>
-    <w:p>
-      <w:pPr>
-        <w:pStyle w:val="Heading2"/>
-      </w:pPr>
-      <w:r>
-        <w:t xml:space="preserve">13.7 Complete the README</w:t>
-      </w:r>
-    </w:p>
-    <w:p>
-      <w:pPr>
-        <w:pStyle w:val="FirstParagraph"/>
-      </w:pPr>
-      <w:r>
-        <w:t xml:space="preserve">A README.md should live at the top directory of the project. This usually includes a Project Overview and a Directory Structure, along with the names of the contributors and the Creative Commons License. See below for a template:</w:t>
-      </w:r>
-    </w:p>
-    <w:p>
-      <w:pPr>
-        <w:pStyle w:val="BlockText"/>
-      </w:pPr>
-      <w:r>
-        <w:rPr>
-          <w:b/>
-          <w:bCs/>
-        </w:rPr>
-        <w:t xml:space="preserve">Overview</w:t>
-      </w:r>
-    </w:p>
-    <w:p>
-      <w:pPr>
-        <w:pStyle w:val="BlockText"/>
-      </w:pPr>
-      <w:r>
-        <w:t xml:space="preserve">To date, coronavirus testing in the US has been extremely limited. Confirmed COVID-19 case counts underestimate the total number of infections in the population. We estimated the total COVID-19 infections – both symptomatic and asymptomatic – in the US in March 2020. We used a semi-Bayesian approach to correct for bias due to incomplete testing and imperfect test performance.</w:t>
-      </w:r>
-    </w:p>
-    <w:p>
-      <w:pPr>
-        <w:pStyle w:val="BlockText"/>
-      </w:pPr>
-      <w:r>
-        <w:rPr>
-          <w:b/>
-          <w:bCs/>
-        </w:rPr>
-        <w:t xml:space="preserve">Directory structure</w:t>
-      </w:r>
-    </w:p>
-    <w:p>
-      <w:pPr>
-        <w:pStyle w:val="BlockText"/>
-        <w:numPr>
-          <w:ilvl w:val="0"/>
-          <w:numId w:val="1076"/>
-        </w:numPr>
-      </w:pPr>
-      <w:r>
-        <w:t xml:space="preserve">0-config.R: configuration file that sets data directories, sources base functions, and loads required libraries</w:t>
-      </w:r>
-    </w:p>
-    <w:p>
-      <w:pPr>
-        <w:pStyle w:val="BlockText"/>
-        <w:numPr>
-          <w:ilvl w:val="0"/>
-          <w:numId w:val="1076"/>
-        </w:numPr>
-      </w:pPr>
-      <w:r>
-        <w:t xml:space="preserve">0-base-functions: folder containing scripts with functions used in the analysis</w:t>
-      </w:r>
-    </w:p>
-    <w:p>
-      <w:pPr>
-        <w:pStyle w:val="BlockText"/>
-        <w:numPr>
-          <w:ilvl w:val="1"/>
-          <w:numId w:val="1077"/>
-        </w:numPr>
-      </w:pPr>
-      <w:r>
-        <w:t xml:space="preserve">0-base-functions.R: R script containing general functions used across the analysis</w:t>
-      </w:r>
-    </w:p>
-    <w:p>
-      <w:pPr>
-        <w:pStyle w:val="BlockText"/>
-        <w:numPr>
-          <w:ilvl w:val="1"/>
-          <w:numId w:val="1077"/>
-        </w:numPr>
-      </w:pPr>
-      <w:r>
-        <w:t xml:space="preserve">0-bias-corr-functions.R: R script containing functions used in bias correction</w:t>
-      </w:r>
-    </w:p>
-    <w:p>
-      <w:pPr>
-        <w:pStyle w:val="BlockText"/>
-        <w:numPr>
-          <w:ilvl w:val="1"/>
-          <w:numId w:val="1077"/>
-        </w:numPr>
-      </w:pPr>
-      <w:r>
-        <w:t xml:space="preserve">0-bias-corr-functions-undertesting.R: R script containing functions used in bias correction to estimate the percentage of underestimation due to incomplete testing vs. imperfect test accuracy</w:t>
-      </w:r>
-    </w:p>
-    <w:p>
-      <w:pPr>
-        <w:pStyle w:val="BlockText"/>
-        <w:numPr>
-          <w:ilvl w:val="1"/>
-          <w:numId w:val="1077"/>
-        </w:numPr>
-      </w:pPr>
-      <w:r>
-        <w:t xml:space="preserve">0-prior-functions.R: R script containing functions to generate priors</w:t>
-      </w:r>
-    </w:p>
-    <w:p>
-      <w:pPr>
-        <w:pStyle w:val="BlockText"/>
-        <w:numPr>
-          <w:ilvl w:val="0"/>
-          <w:numId w:val="1076"/>
-        </w:numPr>
-      </w:pPr>
-      <w:r>
-        <w:t xml:space="preserve">1-data: folder containing data processing scripts NOTE: some scripts are deprecated</w:t>
-      </w:r>
-    </w:p>
-    <w:p>
-      <w:pPr>
-        <w:pStyle w:val="BlockText"/>
-        <w:numPr>
-          <w:ilvl w:val="0"/>
-          <w:numId w:val="1076"/>
-        </w:numPr>
-      </w:pPr>
-      <w:r>
-        <w:t xml:space="preserve">2-analysis: folder containing analysis scripts. To rerun all scripts in this subdirectory, run the bash script 0-run-analysis.sh.</w:t>
-      </w:r>
-    </w:p>
-    <w:p>
-      <w:pPr>
-        <w:pStyle w:val="BlockText"/>
-        <w:numPr>
-          <w:ilvl w:val="1"/>
-          <w:numId w:val="1078"/>
-        </w:numPr>
-      </w:pPr>
-      <w:r>
-        <w:t xml:space="preserve">1-obtain-priors-state.R: obtain priors for each state</w:t>
-      </w:r>
-    </w:p>
-    <w:p>
-      <w:pPr>
-        <w:pStyle w:val="BlockText"/>
-        <w:numPr>
-          <w:ilvl w:val="1"/>
-          <w:numId w:val="1078"/>
-        </w:numPr>
-      </w:pPr>
-      <w:r>
-        <w:t xml:space="preserve">2-est-expected-cases-state.R: estimate expected cases in each state</w:t>
-      </w:r>
-    </w:p>
-    <w:p>
-      <w:pPr>
-        <w:pStyle w:val="BlockText"/>
-        <w:numPr>
-          <w:ilvl w:val="1"/>
-          <w:numId w:val="1078"/>
-        </w:numPr>
-      </w:pPr>
-      <w:r>
-        <w:t xml:space="preserve">3-est-expected-cases-state-perf-testing.R: estimate expected cases in each state, estimate the percentage of underestimation due to incomplete testing vs. imperfect test accuracy</w:t>
-      </w:r>
-    </w:p>
-    <w:p>
-      <w:pPr>
-        <w:pStyle w:val="BlockText"/>
-        <w:numPr>
-          <w:ilvl w:val="1"/>
-          <w:numId w:val="1078"/>
-        </w:numPr>
-      </w:pPr>
-      <w:r>
-        <w:t xml:space="preserve">4-obtain-testing-protocols.R: find testing protocols for each state.</w:t>
-      </w:r>
-    </w:p>
-    <w:p>
-      <w:pPr>
-        <w:pStyle w:val="BlockText"/>
-        <w:numPr>
-          <w:ilvl w:val="1"/>
-          <w:numId w:val="1078"/>
-        </w:numPr>
-      </w:pPr>
-      <w:r>
-        <w:t xml:space="preserve">5-summarize-results.R: summarize results; obtain results for in text numerical results.</w:t>
-      </w:r>
-    </w:p>
-    <w:p>
-      <w:pPr>
-        <w:pStyle w:val="BlockText"/>
-        <w:numPr>
-          <w:ilvl w:val="0"/>
-          <w:numId w:val="1076"/>
-        </w:numPr>
-      </w:pPr>
-      <w:r>
-        <w:t xml:space="preserve">3-figure-table-scripts: folder containing figure scripts. To rerun all scripts in this subdirectory, run the bash script 0-run-figs.sh.</w:t>
-      </w:r>
-    </w:p>
-    <w:p>
-      <w:pPr>
-        <w:pStyle w:val="BlockText"/>
-        <w:numPr>
-          <w:ilvl w:val="1"/>
-          <w:numId w:val="1079"/>
-        </w:numPr>
-      </w:pPr>
-      <w:r>
-        <w:t xml:space="preserve">1-fig-testing.R: creates plot of testing patterns by state over time</w:t>
-      </w:r>
-    </w:p>
-    <w:p>
-      <w:pPr>
-        <w:pStyle w:val="BlockText"/>
-        <w:numPr>
-          <w:ilvl w:val="1"/>
-          <w:numId w:val="1079"/>
-        </w:numPr>
-      </w:pPr>
-      <w:r>
-        <w:t xml:space="preserve">2-fig-cases-usa-state-bar.R: creates bar plot of confirmed vs. estimated infections by state</w:t>
-      </w:r>
-    </w:p>
-    <w:p>
-      <w:pPr>
-        <w:pStyle w:val="BlockText"/>
-        <w:numPr>
-          <w:ilvl w:val="1"/>
-          <w:numId w:val="1079"/>
-        </w:numPr>
-      </w:pPr>
-      <w:r>
-        <w:t xml:space="preserve">3a-fig-map-usa-state.R: creates map of confirmed vs. estimated infections by state</w:t>
-      </w:r>
-    </w:p>
-    <w:p>
-      <w:pPr>
-        <w:pStyle w:val="BlockText"/>
-        <w:numPr>
-          <w:ilvl w:val="1"/>
-          <w:numId w:val="1079"/>
-        </w:numPr>
-      </w:pPr>
-      <w:r>
-        <w:t xml:space="preserve">3b-fig-map-usa-state-shiny.R: creates map of confirmed vs. estimated infections by state with search functionality by state</w:t>
-      </w:r>
-    </w:p>
-    <w:p>
-      <w:pPr>
-        <w:pStyle w:val="BlockText"/>
-        <w:numPr>
-          <w:ilvl w:val="1"/>
-          <w:numId w:val="1079"/>
-        </w:numPr>
-      </w:pPr>
-      <w:r>
-        <w:t xml:space="preserve">4-fig-priors.R: creates figure with priors for US as a whole</w:t>
-      </w:r>
-    </w:p>
-    <w:p>
-      <w:pPr>
-        <w:pStyle w:val="BlockText"/>
-        <w:numPr>
-          <w:ilvl w:val="1"/>
-          <w:numId w:val="1079"/>
-        </w:numPr>
-      </w:pPr>
-      <w:r>
-        <w:t xml:space="preserve">5-fig-density-usa.R: creates figure of distribution of estimated cases in the US</w:t>
-      </w:r>
-    </w:p>
-    <w:p>
-      <w:pPr>
-        <w:pStyle w:val="BlockText"/>
-        <w:numPr>
-          <w:ilvl w:val="1"/>
-          <w:numId w:val="1079"/>
-        </w:numPr>
-      </w:pPr>
-      <w:r>
-        <w:t xml:space="preserve">6-table-data-quality.R: creates table of data quality grading from COVID Tracking Project</w:t>
-      </w:r>
-    </w:p>
-    <w:p>
-      <w:pPr>
-        <w:pStyle w:val="BlockText"/>
-        <w:numPr>
-          <w:ilvl w:val="1"/>
-          <w:numId w:val="1079"/>
-        </w:numPr>
-      </w:pPr>
-      <w:r>
-        <w:t xml:space="preserve">7-fig-testpos.R: creates figure of the probability of testing positive among those tested by state</w:t>
-      </w:r>
-    </w:p>
-    <w:p>
-      <w:pPr>
-        <w:pStyle w:val="BlockText"/>
-        <w:numPr>
-          <w:ilvl w:val="1"/>
-          <w:numId w:val="1079"/>
-        </w:numPr>
-      </w:pPr>
-      <w:r>
-        <w:t xml:space="preserve">8-fig-percent-undertesting-state.R: creates figure of the percentage of under estimation due to incomplete testing</w:t>
-      </w:r>
-    </w:p>
-    <w:p>
-      <w:pPr>
-        <w:pStyle w:val="BlockText"/>
-        <w:numPr>
-          <w:ilvl w:val="0"/>
-          <w:numId w:val="1076"/>
-        </w:numPr>
-      </w:pPr>
-      <w:r>
-        <w:t xml:space="preserve">4-figures: folder containing figure files.</w:t>
-      </w:r>
-    </w:p>
-    <w:p>
-      <w:pPr>
-        <w:pStyle w:val="BlockText"/>
-        <w:numPr>
-          <w:ilvl w:val="0"/>
-          <w:numId w:val="1076"/>
-        </w:numPr>
-      </w:pPr>
-      <w:r>
-        <w:t xml:space="preserve">5-results: folder containing analysis results objects.</w:t>
-      </w:r>
-    </w:p>
-    <w:p>
-      <w:pPr>
-        <w:pStyle w:val="BlockText"/>
-        <w:numPr>
-          <w:ilvl w:val="0"/>
-          <w:numId w:val="1076"/>
-        </w:numPr>
-      </w:pPr>
-      <w:r>
-        <w:t xml:space="preserve">6-sensitivity: folder containing scripts to run the sensitivity analyses</w:t>
-      </w:r>
-    </w:p>
-    <w:p>
-      <w:pPr>
-        <w:pStyle w:val="BlockText"/>
-      </w:pPr>
-      <w:r>
-        <w:rPr>
-          <w:b/>
-          <w:bCs/>
-        </w:rPr>
-        <w:t xml:space="preserve">Contributors:</w:t>
-      </w:r>
-      <w:r>
-        <w:t xml:space="preserve"> </w:t>
-      </w:r>
-      <w:r>
-        <w:t xml:space="preserve">UCD-SeRG team (adapted from original contributors: Jade Benjamin-Chung, Sean L. Wu, Anna Nguyen, Stephanie Djajadi, Nolan N. Pokpongkiat, Anmol Seth, Andrew Mertens)</w:t>
-      </w:r>
-    </w:p>
-    <w:p>
-      <w:pPr>
-        <w:pStyle w:val="BlockText"/>
-      </w:pPr>
-      <w:r>
-        <w:t xml:space="preserve">Wu SL, Mertens A, Crider YS, Nguyen A, Pokpongkiat NN, Djajadi S, et al. Substantial underestimation of SARS-CoV-2 infection in the United States due to incomplete testing and imperfect test accuracy. medRxiv. 2020; 2020.05.12.20091744. doi:10.1101/2020.05.12.20091744</w:t>
-      </w:r>
-    </w:p>
-    <w:p>
-      <w:pPr>
-        <w:pStyle w:val="FirstParagraph"/>
-      </w:pPr>
-      <w:r>
-        <w:t xml:space="preserve">When possible, also include a description of the RDS results that are generated, detailing what data sources were used, where the script lives that creates it, and what information the RDS results hold.</w:t>
-      </w:r>
-    </w:p>
-    <w:bookmarkEnd w:id="315"/>
-    <w:bookmarkStart w:id="316" w:name="clean-up-feature-branches"/>
-    <w:p>
-      <w:pPr>
-        <w:pStyle w:val="Heading2"/>
-      </w:pPr>
-      <w:r>
-        <w:t xml:space="preserve">13.8 Clean up feature branches</w:t>
-      </w:r>
-    </w:p>
-    <w:p>
-      <w:pPr>
-        <w:pStyle w:val="FirstParagraph"/>
-      </w:pPr>
-      <w:r>
-        <w:t xml:space="preserve">In the remote repository on Github, all feature branches aside from master should be merged in and deleted. All outstanding PRs should be closed.</w:t>
-      </w:r>
-    </w:p>
-    <w:bookmarkEnd w:id="316"/>
-    <w:bookmarkStart w:id="318" w:name="create-github-release"/>
-    <w:p>
-      <w:pPr>
-        <w:pStyle w:val="Heading2"/>
-      </w:pPr>
-      <w:r>
-        <w:t xml:space="preserve">13.9 Create Github release</w:t>
-      </w:r>
-    </w:p>
-    <w:p>
-      <w:pPr>
-        <w:pStyle w:val="FirstParagraph"/>
-      </w:pPr>
-      <w:r>
-        <w:t xml:space="preserve">Once all of these items are verified, create a tag to make a Github release, which will tag the repository, creating a marker at this specific point in time.</w:t>
-      </w:r>
-    </w:p>
-    <w:p>
-      <w:pPr>
-        <w:pStyle w:val="BodyText"/>
-      </w:pPr>
-      <w:r>
-        <w:t xml:space="preserve">Detailed instructions</w:t>
       </w:r>
       <w:r>
         <w:t xml:space="preserve"> </w:t>
@@ -38638,8 +38395,459 @@
       </w:hyperlink>
     </w:p>
     <w:bookmarkEnd w:id="318"/>
+    <w:bookmarkStart w:id="319" w:name="complete-the-readme"/>
+    <w:p>
+      <w:pPr>
+        <w:pStyle w:val="Heading2"/>
+      </w:pPr>
+      <w:r>
+        <w:t xml:space="preserve">13.7 Complete the README</w:t>
+      </w:r>
+    </w:p>
+    <w:p>
+      <w:pPr>
+        <w:pStyle w:val="FirstParagraph"/>
+      </w:pPr>
+      <w:r>
+        <w:t xml:space="preserve">A README.md should live at the top directory of the project. This usually includes a Project Overview and a Directory Structure, along with the names of the contributors and the Creative Commons License. See below for a template:</w:t>
+      </w:r>
+    </w:p>
+    <w:p>
+      <w:pPr>
+        <w:pStyle w:val="BlockText"/>
+      </w:pPr>
+      <w:r>
+        <w:rPr>
+          <w:b/>
+          <w:bCs/>
+        </w:rPr>
+        <w:t xml:space="preserve">Overview</w:t>
+      </w:r>
+    </w:p>
+    <w:p>
+      <w:pPr>
+        <w:pStyle w:val="BlockText"/>
+      </w:pPr>
+      <w:r>
+        <w:t xml:space="preserve">To date, coronavirus testing in the US has been extremely limited. Confirmed COVID-19 case counts underestimate the total number of infections in the population. We estimated the total COVID-19 infections – both symptomatic and asymptomatic – in the US in March 2020. We used a semi-Bayesian approach to correct for bias due to incomplete testing and imperfect test performance.</w:t>
+      </w:r>
+    </w:p>
+    <w:p>
+      <w:pPr>
+        <w:pStyle w:val="BlockText"/>
+      </w:pPr>
+      <w:r>
+        <w:rPr>
+          <w:b/>
+          <w:bCs/>
+        </w:rPr>
+        <w:t xml:space="preserve">Directory structure</w:t>
+      </w:r>
+    </w:p>
+    <w:p>
+      <w:pPr>
+        <w:pStyle w:val="BlockText"/>
+        <w:numPr>
+          <w:ilvl w:val="0"/>
+          <w:numId w:val="1076"/>
+        </w:numPr>
+      </w:pPr>
+      <w:r>
+        <w:t xml:space="preserve">0-config.R: configuration file that sets data directories, sources base functions, and loads required libraries</w:t>
+      </w:r>
+    </w:p>
+    <w:p>
+      <w:pPr>
+        <w:pStyle w:val="BlockText"/>
+        <w:numPr>
+          <w:ilvl w:val="0"/>
+          <w:numId w:val="1076"/>
+        </w:numPr>
+      </w:pPr>
+      <w:r>
+        <w:t xml:space="preserve">0-base-functions: folder containing scripts with functions used in the analysis</w:t>
+      </w:r>
+    </w:p>
+    <w:p>
+      <w:pPr>
+        <w:pStyle w:val="BlockText"/>
+        <w:numPr>
+          <w:ilvl w:val="1"/>
+          <w:numId w:val="1077"/>
+        </w:numPr>
+      </w:pPr>
+      <w:r>
+        <w:t xml:space="preserve">0-base-functions.R: R script containing general functions used across the analysis</w:t>
+      </w:r>
+    </w:p>
+    <w:p>
+      <w:pPr>
+        <w:pStyle w:val="BlockText"/>
+        <w:numPr>
+          <w:ilvl w:val="1"/>
+          <w:numId w:val="1077"/>
+        </w:numPr>
+      </w:pPr>
+      <w:r>
+        <w:t xml:space="preserve">0-bias-corr-functions.R: R script containing functions used in bias correction</w:t>
+      </w:r>
+    </w:p>
+    <w:p>
+      <w:pPr>
+        <w:pStyle w:val="BlockText"/>
+        <w:numPr>
+          <w:ilvl w:val="1"/>
+          <w:numId w:val="1077"/>
+        </w:numPr>
+      </w:pPr>
+      <w:r>
+        <w:t xml:space="preserve">0-bias-corr-functions-undertesting.R: R script containing functions used in bias correction to estimate the percentage of underestimation due to incomplete testing vs. imperfect test accuracy</w:t>
+      </w:r>
+    </w:p>
+    <w:p>
+      <w:pPr>
+        <w:pStyle w:val="BlockText"/>
+        <w:numPr>
+          <w:ilvl w:val="1"/>
+          <w:numId w:val="1077"/>
+        </w:numPr>
+      </w:pPr>
+      <w:r>
+        <w:t xml:space="preserve">0-prior-functions.R: R script containing functions to generate priors</w:t>
+      </w:r>
+    </w:p>
+    <w:p>
+      <w:pPr>
+        <w:pStyle w:val="BlockText"/>
+        <w:numPr>
+          <w:ilvl w:val="0"/>
+          <w:numId w:val="1076"/>
+        </w:numPr>
+      </w:pPr>
+      <w:r>
+        <w:t xml:space="preserve">1-data: folder containing data processing scripts NOTE: some scripts are deprecated</w:t>
+      </w:r>
+    </w:p>
+    <w:p>
+      <w:pPr>
+        <w:pStyle w:val="BlockText"/>
+        <w:numPr>
+          <w:ilvl w:val="0"/>
+          <w:numId w:val="1076"/>
+        </w:numPr>
+      </w:pPr>
+      <w:r>
+        <w:t xml:space="preserve">2-analysis: folder containing analysis scripts. To rerun all scripts in this subdirectory, run the bash script 0-run-analysis.sh.</w:t>
+      </w:r>
+    </w:p>
+    <w:p>
+      <w:pPr>
+        <w:pStyle w:val="BlockText"/>
+        <w:numPr>
+          <w:ilvl w:val="1"/>
+          <w:numId w:val="1078"/>
+        </w:numPr>
+      </w:pPr>
+      <w:r>
+        <w:t xml:space="preserve">1-obtain-priors-state.R: obtain priors for each state</w:t>
+      </w:r>
+    </w:p>
+    <w:p>
+      <w:pPr>
+        <w:pStyle w:val="BlockText"/>
+        <w:numPr>
+          <w:ilvl w:val="1"/>
+          <w:numId w:val="1078"/>
+        </w:numPr>
+      </w:pPr>
+      <w:r>
+        <w:t xml:space="preserve">2-est-expected-cases-state.R: estimate expected cases in each state</w:t>
+      </w:r>
+    </w:p>
+    <w:p>
+      <w:pPr>
+        <w:pStyle w:val="BlockText"/>
+        <w:numPr>
+          <w:ilvl w:val="1"/>
+          <w:numId w:val="1078"/>
+        </w:numPr>
+      </w:pPr>
+      <w:r>
+        <w:t xml:space="preserve">3-est-expected-cases-state-perf-testing.R: estimate expected cases in each state, estimate the percentage of underestimation due to incomplete testing vs. imperfect test accuracy</w:t>
+      </w:r>
+    </w:p>
+    <w:p>
+      <w:pPr>
+        <w:pStyle w:val="BlockText"/>
+        <w:numPr>
+          <w:ilvl w:val="1"/>
+          <w:numId w:val="1078"/>
+        </w:numPr>
+      </w:pPr>
+      <w:r>
+        <w:t xml:space="preserve">4-obtain-testing-protocols.R: find testing protocols for each state.</w:t>
+      </w:r>
+    </w:p>
+    <w:p>
+      <w:pPr>
+        <w:pStyle w:val="BlockText"/>
+        <w:numPr>
+          <w:ilvl w:val="1"/>
+          <w:numId w:val="1078"/>
+        </w:numPr>
+      </w:pPr>
+      <w:r>
+        <w:t xml:space="preserve">5-summarize-results.R: summarize results; obtain results for in text numerical results.</w:t>
+      </w:r>
+    </w:p>
+    <w:p>
+      <w:pPr>
+        <w:pStyle w:val="BlockText"/>
+        <w:numPr>
+          <w:ilvl w:val="0"/>
+          <w:numId w:val="1076"/>
+        </w:numPr>
+      </w:pPr>
+      <w:r>
+        <w:t xml:space="preserve">3-figure-table-scripts: folder containing figure scripts. To rerun all scripts in this subdirectory, run the bash script 0-run-figs.sh.</w:t>
+      </w:r>
+    </w:p>
+    <w:p>
+      <w:pPr>
+        <w:pStyle w:val="BlockText"/>
+        <w:numPr>
+          <w:ilvl w:val="1"/>
+          <w:numId w:val="1079"/>
+        </w:numPr>
+      </w:pPr>
+      <w:r>
+        <w:t xml:space="preserve">1-fig-testing.R: creates plot of testing patterns by state over time</w:t>
+      </w:r>
+    </w:p>
+    <w:p>
+      <w:pPr>
+        <w:pStyle w:val="BlockText"/>
+        <w:numPr>
+          <w:ilvl w:val="1"/>
+          <w:numId w:val="1079"/>
+        </w:numPr>
+      </w:pPr>
+      <w:r>
+        <w:t xml:space="preserve">2-fig-cases-usa-state-bar.R: creates bar plot of confirmed vs. estimated infections by state</w:t>
+      </w:r>
+    </w:p>
+    <w:p>
+      <w:pPr>
+        <w:pStyle w:val="BlockText"/>
+        <w:numPr>
+          <w:ilvl w:val="1"/>
+          <w:numId w:val="1079"/>
+        </w:numPr>
+      </w:pPr>
+      <w:r>
+        <w:t xml:space="preserve">3a-fig-map-usa-state.R: creates map of confirmed vs. estimated infections by state</w:t>
+      </w:r>
+    </w:p>
+    <w:p>
+      <w:pPr>
+        <w:pStyle w:val="BlockText"/>
+        <w:numPr>
+          <w:ilvl w:val="1"/>
+          <w:numId w:val="1079"/>
+        </w:numPr>
+      </w:pPr>
+      <w:r>
+        <w:t xml:space="preserve">3b-fig-map-usa-state-shiny.R: creates map of confirmed vs. estimated infections by state with search functionality by state</w:t>
+      </w:r>
+    </w:p>
+    <w:p>
+      <w:pPr>
+        <w:pStyle w:val="BlockText"/>
+        <w:numPr>
+          <w:ilvl w:val="1"/>
+          <w:numId w:val="1079"/>
+        </w:numPr>
+      </w:pPr>
+      <w:r>
+        <w:t xml:space="preserve">4-fig-priors.R: creates figure with priors for US as a whole</w:t>
+      </w:r>
+    </w:p>
+    <w:p>
+      <w:pPr>
+        <w:pStyle w:val="BlockText"/>
+        <w:numPr>
+          <w:ilvl w:val="1"/>
+          <w:numId w:val="1079"/>
+        </w:numPr>
+      </w:pPr>
+      <w:r>
+        <w:t xml:space="preserve">5-fig-density-usa.R: creates figure of distribution of estimated cases in the US</w:t>
+      </w:r>
+    </w:p>
+    <w:p>
+      <w:pPr>
+        <w:pStyle w:val="BlockText"/>
+        <w:numPr>
+          <w:ilvl w:val="1"/>
+          <w:numId w:val="1079"/>
+        </w:numPr>
+      </w:pPr>
+      <w:r>
+        <w:t xml:space="preserve">6-table-data-quality.R: creates table of data quality grading from COVID Tracking Project</w:t>
+      </w:r>
+    </w:p>
+    <w:p>
+      <w:pPr>
+        <w:pStyle w:val="BlockText"/>
+        <w:numPr>
+          <w:ilvl w:val="1"/>
+          <w:numId w:val="1079"/>
+        </w:numPr>
+      </w:pPr>
+      <w:r>
+        <w:t xml:space="preserve">7-fig-testpos.R: creates figure of the probability of testing positive among those tested by state</w:t>
+      </w:r>
+    </w:p>
+    <w:p>
+      <w:pPr>
+        <w:pStyle w:val="BlockText"/>
+        <w:numPr>
+          <w:ilvl w:val="1"/>
+          <w:numId w:val="1079"/>
+        </w:numPr>
+      </w:pPr>
+      <w:r>
+        <w:t xml:space="preserve">8-fig-percent-undertesting-state.R: creates figure of the percentage of under estimation due to incomplete testing</w:t>
+      </w:r>
+    </w:p>
+    <w:p>
+      <w:pPr>
+        <w:pStyle w:val="BlockText"/>
+        <w:numPr>
+          <w:ilvl w:val="0"/>
+          <w:numId w:val="1076"/>
+        </w:numPr>
+      </w:pPr>
+      <w:r>
+        <w:t xml:space="preserve">4-figures: folder containing figure files.</w:t>
+      </w:r>
+    </w:p>
+    <w:p>
+      <w:pPr>
+        <w:pStyle w:val="BlockText"/>
+        <w:numPr>
+          <w:ilvl w:val="0"/>
+          <w:numId w:val="1076"/>
+        </w:numPr>
+      </w:pPr>
+      <w:r>
+        <w:t xml:space="preserve">5-results: folder containing analysis results objects.</w:t>
+      </w:r>
+    </w:p>
+    <w:p>
+      <w:pPr>
+        <w:pStyle w:val="BlockText"/>
+        <w:numPr>
+          <w:ilvl w:val="0"/>
+          <w:numId w:val="1076"/>
+        </w:numPr>
+      </w:pPr>
+      <w:r>
+        <w:t xml:space="preserve">6-sensitivity: folder containing scripts to run the sensitivity analyses</w:t>
+      </w:r>
+    </w:p>
+    <w:p>
+      <w:pPr>
+        <w:pStyle w:val="BlockText"/>
+      </w:pPr>
+      <w:r>
+        <w:rPr>
+          <w:b/>
+          <w:bCs/>
+        </w:rPr>
+        <w:t xml:space="preserve">Contributors:</w:t>
+      </w:r>
+      <w:r>
+        <w:t xml:space="preserve"> </w:t>
+      </w:r>
+      <w:r>
+        <w:t xml:space="preserve">UCD-SeRG team (adapted from original contributors: Jade Benjamin-Chung, Sean L. Wu, Anna Nguyen, Stephanie Djajadi, Nolan N. Pokpongkiat, Anmol Seth, Andrew Mertens)</w:t>
+      </w:r>
+    </w:p>
+    <w:p>
+      <w:pPr>
+        <w:pStyle w:val="BlockText"/>
+      </w:pPr>
+      <w:r>
+        <w:t xml:space="preserve">Wu SL, Mertens A, Crider YS, Nguyen A, Pokpongkiat NN, Djajadi S, et al. Substantial underestimation of SARS-CoV-2 infection in the United States due to incomplete testing and imperfect test accuracy. medRxiv. 2020; 2020.05.12.20091744. doi:10.1101/2020.05.12.20091744</w:t>
+      </w:r>
+    </w:p>
+    <w:p>
+      <w:pPr>
+        <w:pStyle w:val="FirstParagraph"/>
+      </w:pPr>
+      <w:r>
+        <w:t xml:space="preserve">When possible, also include a description of the RDS results that are generated, detailing what data sources were used, where the script lives that creates it, and what information the RDS results hold.</w:t>
+      </w:r>
+    </w:p>
     <w:bookmarkEnd w:id="319"/>
-    <w:bookmarkStart w:id="340" w:name="data-publication"/>
+    <w:bookmarkStart w:id="320" w:name="clean-up-feature-branches"/>
+    <w:p>
+      <w:pPr>
+        <w:pStyle w:val="Heading2"/>
+      </w:pPr>
+      <w:r>
+        <w:t xml:space="preserve">13.8 Clean up feature branches</w:t>
+      </w:r>
+    </w:p>
+    <w:p>
+      <w:pPr>
+        <w:pStyle w:val="FirstParagraph"/>
+      </w:pPr>
+      <w:r>
+        <w:t xml:space="preserve">In the remote repository on Github, all feature branches aside from master should be merged in and deleted. All outstanding PRs should be closed.</w:t>
+      </w:r>
+    </w:p>
+    <w:bookmarkEnd w:id="320"/>
+    <w:bookmarkStart w:id="322" w:name="create-github-release"/>
+    <w:p>
+      <w:pPr>
+        <w:pStyle w:val="Heading2"/>
+      </w:pPr>
+      <w:r>
+        <w:t xml:space="preserve">13.9 Create Github release</w:t>
+      </w:r>
+    </w:p>
+    <w:p>
+      <w:pPr>
+        <w:pStyle w:val="FirstParagraph"/>
+      </w:pPr>
+      <w:r>
+        <w:t xml:space="preserve">Once all of these items are verified, create a tag to make a Github release, which will tag the repository, creating a marker at this specific point in time.</w:t>
+      </w:r>
+    </w:p>
+    <w:p>
+      <w:pPr>
+        <w:pStyle w:val="BodyText"/>
+      </w:pPr>
+      <w:r>
+        <w:t xml:space="preserve">Detailed instructions</w:t>
+      </w:r>
+      <w:r>
+        <w:t xml:space="preserve"> </w:t>
+      </w:r>
+      <w:hyperlink r:id="rId321">
+        <w:r>
+          <w:rPr>
+            <w:rStyle w:val="Hyperlink"/>
+          </w:rPr>
+          <w:t xml:space="preserve">here.</w:t>
+        </w:r>
+      </w:hyperlink>
+    </w:p>
+    <w:bookmarkEnd w:id="322"/>
+    <w:bookmarkEnd w:id="323"/>
+    <w:bookmarkStart w:id="344" w:name="data-publication"/>
     <w:p>
       <w:pPr>
         <w:pStyle w:val="Heading1"/>
@@ -38658,7 +38866,7 @@
       <w:r>
         <w:t xml:space="preserve"> </w:t>
       </w:r>
-      <w:hyperlink r:id="rId320">
+      <w:hyperlink r:id="rId324">
         <w:r>
           <w:rPr>
             <w:rStyle w:val="Hyperlink"/>
@@ -38667,7 +38875,7 @@
         </w:r>
       </w:hyperlink>
     </w:p>
-    <w:bookmarkStart w:id="323" w:name="overview"/>
+    <w:bookmarkStart w:id="327" w:name="overview"/>
     <w:p>
       <w:pPr>
         <w:pStyle w:val="Heading2"/>
@@ -38893,7 +39101,7 @@
       <w:r>
         <w:t xml:space="preserve">If the data are bigger, then maintaining them under version control in your git repository can be unwieldy. Instead, we recommend using another stable repository that has version control, such as the Open Science Framework (</w:t>
       </w:r>
-      <w:hyperlink r:id="rId321">
+      <w:hyperlink r:id="rId325">
         <w:r>
           <w:rPr>
             <w:rStyle w:val="Hyperlink"/>
@@ -38904,7 +39112,7 @@
       <w:r>
         <w:t xml:space="preserve">). For example, all of the data from the WASH Benefits trials (led by investigators at Berkeley, icddr,b, IPA-Kenya and others) are all stored through data components nested within in OSF projects: https://osf.io/tprw2/. Another good option is Dryad (</w:t>
       </w:r>
-      <w:hyperlink r:id="rId322">
+      <w:hyperlink r:id="rId326">
         <w:r>
           <w:rPr>
             <w:rStyle w:val="Hyperlink"/>
@@ -38968,8 +39176,8 @@
         <w:t xml:space="preserve">6. Go live</w:t>
       </w:r>
     </w:p>
-    <w:bookmarkEnd w:id="323"/>
-    <w:bookmarkStart w:id="327" w:name="removing-phi"/>
+    <w:bookmarkEnd w:id="327"/>
+    <w:bookmarkStart w:id="331" w:name="removing-phi"/>
     <w:p>
       <w:pPr>
         <w:pStyle w:val="Heading2"/>
@@ -38986,7 +39194,7 @@
         <w:t xml:space="preserve">Once the data is finalized for analysis, the first step is to strip it of Protected Health Information (PHI), or any other data that could be used to link back to specific participants, such as names, birth dates, or GPS coordinates at the village/neighborhood level or below. PHI includes, but is not limited to:</w:t>
       </w:r>
     </w:p>
-    <w:bookmarkStart w:id="324" w:name="personal-information"/>
+    <w:bookmarkStart w:id="328" w:name="personal-information"/>
     <w:p>
       <w:pPr>
         <w:pStyle w:val="Heading3"/>
@@ -39015,8 +39223,8 @@
         <w:t xml:space="preserve">- A combination of age, sex, and geographic location (below population 20,000) is considered identifiable</w:t>
       </w:r>
     </w:p>
-    <w:bookmarkEnd w:id="324"/>
-    <w:bookmarkStart w:id="325" w:name="dates"/>
+    <w:bookmarkEnd w:id="328"/>
+    <w:bookmarkStart w:id="329" w:name="dates"/>
     <w:p>
       <w:pPr>
         <w:pStyle w:val="Heading3"/>
@@ -39094,8 +39302,8 @@
         </w:pict>
       </w:r>
     </w:p>
-    <w:bookmarkEnd w:id="325"/>
-    <w:bookmarkStart w:id="326" w:name="geographic-information"/>
+    <w:bookmarkEnd w:id="329"/>
+    <w:bookmarkStart w:id="330" w:name="geographic-information"/>
     <w:p>
       <w:pPr>
         <w:pStyle w:val="Heading3"/>
@@ -39152,9 +39360,9 @@
         <w:t xml:space="preserve">For more examples of what constitutes PHI, please refer to this link: https://cphs.berkeley.edu/hipaa/hipaa18.html</w:t>
       </w:r>
     </w:p>
-    <w:bookmarkEnd w:id="326"/>
-    <w:bookmarkEnd w:id="327"/>
-    <w:bookmarkStart w:id="331" w:name="create-public-ids"/>
+    <w:bookmarkEnd w:id="330"/>
+    <w:bookmarkEnd w:id="331"/>
+    <w:bookmarkStart w:id="335" w:name="create-public-ids"/>
     <w:p>
       <w:pPr>
         <w:pStyle w:val="Heading2"/>
@@ -39163,7 +39371,7 @@
         <w:t xml:space="preserve">14.3 Create public IDs</w:t>
       </w:r>
     </w:p>
-    <w:bookmarkStart w:id="328" w:name="rationale"/>
+    <w:bookmarkStart w:id="332" w:name="rationale"/>
     <w:p>
       <w:pPr>
         <w:pStyle w:val="Heading3"/>
@@ -39180,8 +39388,8 @@
         <w:t xml:space="preserve">The UC Davis IRB requires that public datasets not include the original study IDs to identify participants or other units in the study (such as village IDs). The reason is that those IDs are linked in our private datasets to PHI. By creating a new set of public IDs, the public dataset is one step further removed from the potential to link to PHI.</w:t>
       </w:r>
     </w:p>
-    <w:bookmarkEnd w:id="328"/>
-    <w:bookmarkStart w:id="329" w:name="X91487d910db01b024f2469582e46c6c56caa238"/>
+    <w:bookmarkEnd w:id="332"/>
+    <w:bookmarkStart w:id="333" w:name="X91487d910db01b024f2469582e46c6c56caa238"/>
     <w:p>
       <w:pPr>
         <w:pStyle w:val="Heading3"/>
@@ -39333,8 +39541,8 @@
         </w:pict>
       </w:r>
     </w:p>
-    <w:bookmarkEnd w:id="329"/>
-    <w:bookmarkStart w:id="330" w:name="example-scripts"/>
+    <w:bookmarkEnd w:id="333"/>
+    <w:bookmarkStart w:id="334" w:name="example-scripts"/>
     <w:p>
       <w:pPr>
         <w:pStyle w:val="Heading3"/>
@@ -39458,9 +39666,9 @@
         <w:t xml:space="preserve">The example workflow is accessible via GitHub: https://github.com/proctor-ucsf/dcc-handbook/tree/master/templates/making-data-public</w:t>
       </w:r>
     </w:p>
-    <w:bookmarkEnd w:id="330"/>
-    <w:bookmarkEnd w:id="331"/>
-    <w:bookmarkStart w:id="335" w:name="create-a-data-repository"/>
+    <w:bookmarkEnd w:id="334"/>
+    <w:bookmarkEnd w:id="335"/>
+    <w:bookmarkStart w:id="339" w:name="create-a-data-repository"/>
     <w:p>
       <w:pPr>
         <w:pStyle w:val="Heading2"/>
@@ -39479,7 +39687,7 @@
       <w:r>
         <w:t xml:space="preserve"> </w:t>
       </w:r>
-      <w:hyperlink r:id="rId332">
+      <w:hyperlink r:id="rId336">
         <w:r>
           <w:rPr>
             <w:rStyle w:val="Hyperlink"/>
@@ -39527,7 +39735,7 @@
         <w:t xml:space="preserve">at the end (depending on the file format for the codebook). One nice option is the R codebook package, which also generates JSON output that is machine-readable.</w:t>
       </w:r>
     </w:p>
-    <w:bookmarkStart w:id="334" w:name="X659912a983e12070198566d6758f84b7c139c71"/>
+    <w:bookmarkStart w:id="338" w:name="X659912a983e12070198566d6758f84b7c139c71"/>
     <w:p>
       <w:pPr>
         <w:pStyle w:val="Heading3"/>
@@ -39598,7 +39806,7 @@
       <w:r>
         <w:t xml:space="preserve"> </w:t>
       </w:r>
-      <w:hyperlink r:id="rId333">
+      <w:hyperlink r:id="rId337">
         <w:r>
           <w:rPr>
             <w:rStyle w:val="Hyperlink"/>
@@ -39619,9 +39827,9 @@
         <w:t xml:space="preserve">Optional: Complete the software checklist and system requirement guide for the analysis to guide others. Include it on the GitHub README for the project: https://github.com/proctor-ucsf/mordor-antibody</w:t>
       </w:r>
     </w:p>
-    <w:bookmarkEnd w:id="334"/>
-    <w:bookmarkEnd w:id="335"/>
-    <w:bookmarkStart w:id="336" w:name="edit-and-test-analysis-scripts"/>
+    <w:bookmarkEnd w:id="338"/>
+    <w:bookmarkEnd w:id="339"/>
+    <w:bookmarkStart w:id="340" w:name="edit-and-test-analysis-scripts"/>
     <w:p>
       <w:pPr>
         <w:pStyle w:val="Heading2"/>
@@ -39656,8 +39864,8 @@
         <w:t xml:space="preserve">, when reading in the public data. Re-run all the analysis scripts to ensure that they still work with the public version of the dataset.</w:t>
       </w:r>
     </w:p>
-    <w:bookmarkEnd w:id="336"/>
-    <w:bookmarkStart w:id="337" w:name="X9e5a2e412be73507d832915a5b2807bcc43a531"/>
+    <w:bookmarkEnd w:id="340"/>
+    <w:bookmarkStart w:id="341" w:name="X9e5a2e412be73507d832915a5b2807bcc43a531"/>
     <w:p>
       <w:pPr>
         <w:pStyle w:val="Heading2"/>
@@ -39790,8 +39998,8 @@
         <w:t xml:space="preserve">Once a public GitHub page exists, you can create a new component on an OSF project (step 3, above) and link it to the public version of the GitHub repo.</w:t>
       </w:r>
     </w:p>
-    <w:bookmarkEnd w:id="337"/>
-    <w:bookmarkStart w:id="339" w:name="go-live"/>
+    <w:bookmarkEnd w:id="341"/>
+    <w:bookmarkStart w:id="343" w:name="go-live"/>
     <w:p>
       <w:pPr>
         <w:pStyle w:val="Heading2"/>
@@ -39860,7 +40068,7 @@
       <w:r>
         <w:t xml:space="preserve"> </w:t>
       </w:r>
-      <w:hyperlink r:id="rId338">
+      <w:hyperlink r:id="rId342">
         <w:r>
           <w:rPr>
             <w:rStyle w:val="Hyperlink"/>
@@ -39869,9 +40077,9 @@
         </w:r>
       </w:hyperlink>
     </w:p>
-    <w:bookmarkEnd w:id="339"/>
-    <w:bookmarkEnd w:id="340"/>
-    <w:bookmarkStart w:id="361" w:name="sec-slurm"/>
+    <w:bookmarkEnd w:id="343"/>
+    <w:bookmarkEnd w:id="344"/>
+    <w:bookmarkStart w:id="365" w:name="sec-slurm"/>
     <w:p>
       <w:pPr>
         <w:pStyle w:val="Heading1"/>
@@ -39890,7 +40098,7 @@
       <w:r>
         <w:t xml:space="preserve"> </w:t>
       </w:r>
-      <w:hyperlink r:id="rId341">
+      <w:hyperlink r:id="rId345">
         <w:r>
           <w:rPr>
             <w:rStyle w:val="Hyperlink"/>
@@ -39907,7 +40115,7 @@
         <w:t xml:space="preserve">When you need to run a script that requires a large amount of RAM, large files, or that uses parallelization, UC Davis provides several high-performance computing (HPC) resources.</w:t>
       </w:r>
     </w:p>
-    <w:bookmarkStart w:id="345" w:name="uc-davis-computing-resources"/>
+    <w:bookmarkStart w:id="349" w:name="uc-davis-computing-resources"/>
     <w:p>
       <w:pPr>
         <w:pStyle w:val="Heading2"/>
@@ -39916,7 +40124,7 @@
         <w:t xml:space="preserve">15.1 UC Davis Computing Resources</w:t>
       </w:r>
     </w:p>
-    <w:bookmarkStart w:id="344" w:name="available-resources"/>
+    <w:bookmarkStart w:id="348" w:name="available-resources"/>
     <w:p>
       <w:pPr>
         <w:pStyle w:val="Heading3"/>
@@ -39958,7 +40166,7 @@
       <w:r>
         <w:t xml:space="preserve">(</w:t>
       </w:r>
-      <w:hyperlink r:id="rId342">
+      <w:hyperlink r:id="rId346">
         <w:r>
           <w:rPr>
             <w:rStyle w:val="Hyperlink"/>
@@ -40042,7 +40250,7 @@
       <w:r>
         <w:t xml:space="preserve"> </w:t>
       </w:r>
-      <w:hyperlink r:id="rId343">
+      <w:hyperlink r:id="rId347">
         <w:r>
           <w:rPr>
             <w:rStyle w:val="Hyperlink"/>
@@ -40080,9 +40288,9 @@
         <w:t xml:space="preserve">- Setting up your computing environment</w:t>
       </w:r>
     </w:p>
-    <w:bookmarkEnd w:id="344"/>
-    <w:bookmarkEnd w:id="345"/>
-    <w:bookmarkStart w:id="347" w:name="getting-started-with-slurm-clusters"/>
+    <w:bookmarkEnd w:id="348"/>
+    <w:bookmarkEnd w:id="349"/>
+    <w:bookmarkStart w:id="351" w:name="getting-started-with-slurm-clusters"/>
     <w:p>
       <w:pPr>
         <w:pStyle w:val="Heading2"/>
@@ -40224,7 +40432,7 @@
         <w:t xml:space="preserve"> clone https://github.com/jadebc/covid19-infections.git</w:t>
       </w:r>
     </w:p>
-    <w:bookmarkStart w:id="346" w:name="one-time-system-set-up"/>
+    <w:bookmarkStart w:id="350" w:name="one-time-system-set-up"/>
     <w:p>
       <w:pPr>
         <w:pStyle w:val="Heading3"/>
@@ -41141,9 +41349,9 @@
         <w:t xml:space="preserve">)</w:t>
       </w:r>
     </w:p>
-    <w:bookmarkEnd w:id="346"/>
-    <w:bookmarkEnd w:id="347"/>
-    <w:bookmarkStart w:id="348" w:name="moving-files-to-the-cluster"/>
+    <w:bookmarkEnd w:id="350"/>
+    <w:bookmarkEnd w:id="351"/>
+    <w:bookmarkStart w:id="352" w:name="moving-files-to-the-cluster"/>
     <w:p>
       <w:pPr>
         <w:pStyle w:val="Heading2"/>
@@ -41192,7 +41400,7 @@
       <w:r>
         <w:t xml:space="preserve"> </w:t>
       </w:r>
-      <w:hyperlink r:id="rId342">
+      <w:hyperlink r:id="rId346">
         <w:r>
           <w:rPr>
             <w:rStyle w:val="Hyperlink"/>
@@ -41389,8 +41597,8 @@
         <w:t xml:space="preserve"> USERNAME@shiva.ucdavis.edu:/scratch/group/GROUPNAME/</w:t>
       </w:r>
     </w:p>
-    <w:bookmarkEnd w:id="348"/>
-    <w:bookmarkStart w:id="349" w:name="installing-packages-on-the-cluster"/>
+    <w:bookmarkEnd w:id="352"/>
+    <w:bookmarkStart w:id="353" w:name="installing-packages-on-the-cluster"/>
     <w:p>
       <w:pPr>
         <w:pStyle w:val="Heading2"/>
@@ -41902,7 +42110,7 @@
       <w:r>
         <w:t xml:space="preserve"> </w:t>
       </w:r>
-      <w:hyperlink r:id="rId342">
+      <w:hyperlink r:id="rId346">
         <w:r>
           <w:rPr>
             <w:rStyle w:val="Hyperlink"/>
@@ -41917,8 +42125,8 @@
         <w:t xml:space="preserve">for support information.</w:t>
       </w:r>
     </w:p>
-    <w:bookmarkEnd w:id="349"/>
-    <w:bookmarkStart w:id="353" w:name="testing-your-code"/>
+    <w:bookmarkEnd w:id="353"/>
+    <w:bookmarkStart w:id="357" w:name="testing-your-code"/>
     <w:p>
       <w:pPr>
         <w:pStyle w:val="Heading2"/>
@@ -41935,7 +42143,7 @@
         <w:t xml:space="preserve">Both of the following ways to test code on a cluster are recommended for making small changes, such as editing file paths and making sure the packages and source files load. You should write and test the functionality of your script locally, only testing on the cluster once major bugs are out.</w:t>
       </w:r>
     </w:p>
-    <w:bookmarkStart w:id="350" w:name="the-command-line"/>
+    <w:bookmarkStart w:id="354" w:name="the-command-line"/>
     <w:p>
       <w:pPr>
         <w:pStyle w:val="Heading3"/>
@@ -42075,8 +42283,8 @@
         <w:t xml:space="preserve">*Note: for collaboration purposes, it’s best for everyone to work with one version of R. Check what version is being used for the project you are working on. Some packages only work with some versions of R, so it’s best to keep it consistent.</w:t>
       </w:r>
     </w:p>
-    <w:bookmarkEnd w:id="350"/>
-    <w:bookmarkStart w:id="351" w:name="rstudio-server"/>
+    <w:bookmarkEnd w:id="354"/>
+    <w:bookmarkStart w:id="355" w:name="rstudio-server"/>
     <w:p>
       <w:pPr>
         <w:pStyle w:val="Heading3"/>
@@ -42109,8 +42317,8 @@
         <w:t xml:space="preserve">When using RStudio Server, you can test your code interactively. However, do NOT use the RStudio Server’s Terminal to install packages and configure your environment for SLURM-based clusters, as you will likely need to re-do it for every session/project. For SLURM clusters, use the command line approach described earlier.</w:t>
       </w:r>
     </w:p>
-    <w:bookmarkEnd w:id="351"/>
-    <w:bookmarkStart w:id="352" w:name="filepaths-configuration-on-the-cluster"/>
+    <w:bookmarkEnd w:id="355"/>
+    <w:bookmarkStart w:id="356" w:name="filepaths-configuration-on-the-cluster"/>
     <w:p>
       <w:pPr>
         <w:pStyle w:val="Heading3"/>
@@ -42399,9 +42607,9 @@
         <w:t xml:space="preserve">}</w:t>
       </w:r>
     </w:p>
-    <w:bookmarkEnd w:id="352"/>
-    <w:bookmarkEnd w:id="353"/>
-    <w:bookmarkStart w:id="358" w:name="storage-group-storage-access"/>
+    <w:bookmarkEnd w:id="356"/>
+    <w:bookmarkEnd w:id="357"/>
+    <w:bookmarkStart w:id="362" w:name="storage-group-storage-access"/>
     <w:p>
       <w:pPr>
         <w:pStyle w:val="Heading2"/>
@@ -42410,7 +42618,7 @@
         <w:t xml:space="preserve">15.6 Storage &amp; group storage access</w:t>
       </w:r>
     </w:p>
-    <w:bookmarkStart w:id="354" w:name="individual-storage"/>
+    <w:bookmarkStart w:id="358" w:name="individual-storage"/>
     <w:p>
       <w:pPr>
         <w:pStyle w:val="Heading3"/>
@@ -42632,7 +42840,7 @@
       <w:r>
         <w:t xml:space="preserve"> </w:t>
       </w:r>
-      <w:hyperlink r:id="rId342">
+      <w:hyperlink r:id="rId346">
         <w:r>
           <w:rPr>
             <w:rStyle w:val="Hyperlink"/>
@@ -42647,8 +42855,8 @@
         <w:t xml:space="preserve">for specific storage options and quotas.</w:t>
       </w:r>
     </w:p>
-    <w:bookmarkEnd w:id="354"/>
-    <w:bookmarkStart w:id="355" w:name="group-storage"/>
+    <w:bookmarkEnd w:id="358"/>
+    <w:bookmarkStart w:id="359" w:name="group-storage"/>
     <w:p>
       <w:pPr>
         <w:pStyle w:val="Heading3"/>
@@ -42792,8 +43000,8 @@
         <w:t xml:space="preserve">to see if you have permission to add files to group directories. Read the next section to ensure any directories you create have the right permissions.</w:t>
       </w:r>
     </w:p>
-    <w:bookmarkEnd w:id="355"/>
-    <w:bookmarkStart w:id="357" w:name="folder-permissions"/>
+    <w:bookmarkEnd w:id="359"/>
+    <w:bookmarkStart w:id="361" w:name="folder-permissions"/>
     <w:p>
       <w:pPr>
         <w:pStyle w:val="Heading3"/>
@@ -42903,7 +43111,7 @@
       <w:r>
         <w:t xml:space="preserve"> </w:t>
       </w:r>
-      <w:hyperlink r:id="rId356">
+      <w:hyperlink r:id="rId360">
         <w:r>
           <w:rPr>
             <w:rStyle w:val="Hyperlink"/>
@@ -42935,9 +43143,9 @@
         <w:t xml:space="preserve"> ugo+rwx FOLDER_NAME</w:t>
       </w:r>
     </w:p>
-    <w:bookmarkEnd w:id="357"/>
-    <w:bookmarkEnd w:id="358"/>
-    <w:bookmarkStart w:id="360" w:name="running-big-jobs-1"/>
+    <w:bookmarkEnd w:id="361"/>
+    <w:bookmarkEnd w:id="362"/>
+    <w:bookmarkStart w:id="364" w:name="running-big-jobs-1"/>
     <w:p>
       <w:pPr>
         <w:pStyle w:val="Heading2"/>
@@ -42971,7 +43179,7 @@
       <w:r>
         <w:t xml:space="preserve"> </w:t>
       </w:r>
-      <w:hyperlink r:id="rId359">
+      <w:hyperlink r:id="rId363">
         <w:r>
           <w:rPr>
             <w:rStyle w:val="Hyperlink"/>
@@ -43529,9 +43737,9 @@
         <w:t xml:space="preserve">$USERNAME</w:t>
       </w:r>
     </w:p>
-    <w:bookmarkEnd w:id="360"/>
-    <w:bookmarkEnd w:id="361"/>
-    <w:bookmarkStart w:id="397" w:name="working-with-ai"/>
+    <w:bookmarkEnd w:id="364"/>
+    <w:bookmarkEnd w:id="365"/>
+    <w:bookmarkStart w:id="402" w:name="working-with-ai"/>
     <w:p>
       <w:pPr>
         <w:pStyle w:val="Heading1"/>
@@ -43546,7 +43754,7 @@
       <w:pPr>
         <w:pStyle w:val="FirstParagraph"/>
       </w:pPr>
-      <w:hyperlink r:id="rId362">
+      <w:hyperlink r:id="rId366">
         <w:r>
           <w:rPr>
             <w:rStyle w:val="Hyperlink"/>
@@ -43585,7 +43793,7 @@
         </w:r>
       </w:ins>
     </w:p>
-    <w:bookmarkStart w:id="363" w:name="responsibility-for-validation"/>
+    <w:bookmarkStart w:id="367" w:name="responsibility-for-validation"/>
     <w:p>
       <w:pPr>
         <w:pStyle w:val="Heading2"/>
@@ -43716,8 +43924,8 @@
         <w:t xml:space="preserve">take the time to learn or ask a colleague for help.</w:t>
       </w:r>
     </w:p>
-    <w:bookmarkEnd w:id="363"/>
-    <w:bookmarkStart w:id="364" w:name="disclosure-of-ai-use"/>
+    <w:bookmarkEnd w:id="367"/>
+    <w:bookmarkStart w:id="368" w:name="disclosure-of-ai-use"/>
     <w:p>
       <w:pPr>
         <w:pStyle w:val="Heading2"/>
@@ -43826,8 +44034,8 @@
         <w:t xml:space="preserve"># and has been reviewed and tested to ensure correctness</w:t>
       </w:r>
     </w:p>
-    <w:bookmarkEnd w:id="364"/>
-    <w:bookmarkStart w:id="365" w:name="attribution-of-sources"/>
+    <w:bookmarkEnd w:id="368"/>
+    <w:bookmarkStart w:id="369" w:name="attribution-of-sources"/>
     <w:p>
       <w:pPr>
         <w:pStyle w:val="Heading2"/>
@@ -43972,8 +44180,8 @@
         <w:t xml:space="preserve">rather than simply asking it to summarize information on a topic.</w:t>
       </w:r>
     </w:p>
-    <w:bookmarkEnd w:id="365"/>
-    <w:bookmarkStart w:id="396" w:name="coding-agents"/>
+    <w:bookmarkEnd w:id="369"/>
+    <w:bookmarkStart w:id="401" w:name="coding-agents"/>
     <w:p>
       <w:pPr>
         <w:pStyle w:val="Heading2"/>
@@ -43996,7 +44204,7 @@
           <w:t xml:space="preserve"> </w:t>
         </w:r>
       </w:ins>
-      <w:hyperlink r:id="rId366">
+      <w:hyperlink r:id="rId370">
         <w:r>
           <w:rPr>
             <w:rStyle w:val="Hyperlink"/>
@@ -44016,7 +44224,7 @@
           <w:t xml:space="preserve">(</w:t>
         </w:r>
       </w:ins>
-      <w:hyperlink r:id="rId367">
+      <w:hyperlink r:id="rId371">
         <w:r>
           <w:rPr>
             <w:rStyle w:val="Hyperlink"/>
@@ -44045,7 +44253,7 @@
         </w:r>
       </w:ins>
     </w:p>
-    <w:bookmarkStart w:id="377" w:name="how-to-work-with-coding-agents"/>
+    <w:bookmarkStart w:id="381" w:name="how-to-work-with-coding-agents"/>
     <w:p>
       <w:pPr>
         <w:pStyle w:val="Heading3"/>
@@ -44066,7 +44274,7 @@
         </w:r>
       </w:ins>
     </w:p>
-    <w:bookmarkStart w:id="368" w:name="assigning-issues-to-copilot"/>
+    <w:bookmarkStart w:id="372" w:name="assigning-issues-to-copilot"/>
     <w:p>
       <w:pPr>
         <w:pStyle w:val="Heading4"/>
@@ -44226,8 +44434,8 @@
         </w:r>
       </w:ins>
     </w:p>
-    <w:bookmarkEnd w:id="368"/>
-    <w:bookmarkStart w:id="369" w:name="the-agent-workflow"/>
+    <w:bookmarkEnd w:id="372"/>
+    <w:bookmarkStart w:id="373" w:name="the-agent-workflow"/>
     <w:p>
       <w:pPr>
         <w:pStyle w:val="Heading4"/>
@@ -44508,8 +44716,8 @@
         </w:r>
       </w:ins>
     </w:p>
-    <w:bookmarkEnd w:id="369"/>
-    <w:bookmarkStart w:id="372" w:name="example-this-document"/>
+    <w:bookmarkEnd w:id="373"/>
+    <w:bookmarkStart w:id="376" w:name="example-this-document"/>
     <w:p>
       <w:pPr>
         <w:pStyle w:val="Heading4"/>
@@ -44556,7 +44764,7 @@
           <w:t xml:space="preserve"> </w:t>
         </w:r>
       </w:ins>
-      <w:hyperlink r:id="rId370">
+      <w:hyperlink r:id="rId374">
         <w:r>
           <w:rPr>
             <w:rStyle w:val="Hyperlink"/>
@@ -44688,7 +44896,7 @@
           <w:t xml:space="preserve"> </w:t>
         </w:r>
       </w:ins>
-      <w:hyperlink r:id="rId371">
+      <w:hyperlink r:id="rId375">
         <w:r>
           <w:rPr>
             <w:rStyle w:val="Hyperlink"/>
@@ -44819,8 +45027,8 @@
         </w:r>
       </w:ins>
     </w:p>
-    <w:bookmarkEnd w:id="372"/>
-    <w:bookmarkStart w:id="373" w:name="collaborating-with-coding-agents"/>
+    <w:bookmarkEnd w:id="376"/>
+    <w:bookmarkStart w:id="377" w:name="collaborating-with-coding-agents"/>
     <w:p>
       <w:pPr>
         <w:pStyle w:val="Heading4"/>
@@ -45055,8 +45263,8 @@
         </w:r>
       </w:ins>
     </w:p>
-    <w:bookmarkEnd w:id="373"/>
-    <w:bookmarkStart w:id="374" w:name="directly-prompting-for-pull-requests"/>
+    <w:bookmarkEnd w:id="377"/>
+    <w:bookmarkStart w:id="378" w:name="directly-prompting-for-pull-requests"/>
     <w:p>
       <w:pPr>
         <w:pStyle w:val="Heading4"/>
@@ -45119,8 +45327,8 @@
         </w:r>
       </w:ins>
     </w:p>
-    <w:bookmarkEnd w:id="374"/>
-    <w:bookmarkStart w:id="376" w:name="important-safeguards"/>
+    <w:bookmarkEnd w:id="378"/>
+    <w:bookmarkStart w:id="380" w:name="important-safeguards"/>
     <w:p>
       <w:pPr>
         <w:pStyle w:val="Heading4"/>
@@ -45272,7 +45480,7 @@
           <w:t xml:space="preserve"> </w:t>
         </w:r>
       </w:ins>
-      <w:hyperlink r:id="rId375">
+      <w:hyperlink r:id="rId379">
         <w:r>
           <w:rPr>
             <w:rStyle w:val="Hyperlink"/>
@@ -45286,9 +45494,9 @@
         </w:r>
       </w:ins>
     </w:p>
-    <w:bookmarkEnd w:id="376"/>
-    <w:bookmarkEnd w:id="377"/>
-    <w:bookmarkStart w:id="382" w:name="benefits-and-hazards"/>
+    <w:bookmarkEnd w:id="380"/>
+    <w:bookmarkEnd w:id="381"/>
+    <w:bookmarkStart w:id="386" w:name="benefits-and-hazards"/>
     <w:p>
       <w:pPr>
         <w:pStyle w:val="Heading3"/>
@@ -45313,7 +45521,7 @@
           <w:t xml:space="preserve"> </w:t>
         </w:r>
       </w:ins>
-      <w:hyperlink r:id="rId378">
+      <w:hyperlink r:id="rId382">
         <w:r>
           <w:rPr>
             <w:rStyle w:val="Hyperlink"/>
@@ -45397,18 +45605,18 @@
             <wp:inline>
               <wp:extent cx="5334000" cy="2224278"/>
               <wp:effectExtent b="0" l="0" r="0" t="0"/>
-              <wp:docPr descr="Agents from the Matrix films: powerful programs that require careful oversight" title="" id="380" name="Picture"/>
+              <wp:docPr descr="Agents from the Matrix films: powerful programs that require careful oversight" title="" id="384" name="Picture"/>
               <a:graphic>
                 <a:graphicData uri="http://schemas.openxmlformats.org/drawingml/2006/picture">
                   <pic:pic>
                     <pic:nvPicPr>
-                      <pic:cNvPr descr="assets/images/matrix-agents.png" id="381" name="Picture"/>
+                      <pic:cNvPr descr="assets/images/matrix-agents.png" id="385" name="Picture"/>
                       <pic:cNvPicPr>
                         <a:picLocks noChangeArrowheads="1" noChangeAspect="1"/>
                       </pic:cNvPicPr>
                     </pic:nvPicPr>
                     <pic:blipFill>
-                      <a:blip r:embed="rId379"/>
+                      <a:blip r:embed="rId383"/>
                       <a:stretch>
                         <a:fillRect/>
                       </a:stretch>
@@ -45766,8 +45974,8 @@
         </w:r>
       </w:ins>
     </w:p>
-    <w:bookmarkEnd w:id="382"/>
-    <w:bookmarkStart w:id="386" w:name="X4df097a63b2e25878cfbc7228b7eb578be2e8c9"/>
+    <w:bookmarkEnd w:id="386"/>
+    <w:bookmarkStart w:id="390" w:name="X4df097a63b2e25878cfbc7228b7eb578be2e8c9"/>
     <w:p>
       <w:pPr>
         <w:pStyle w:val="Heading3"/>
@@ -46225,18 +46433,18 @@
                 <wp:inline>
                   <wp:extent cx="152400" cy="152400"/>
                   <wp:effectExtent b="0" l="0" r="0" t="0"/>
-                  <wp:docPr descr="" title="" id="384" name="Picture"/>
+                  <wp:docPr descr="" title="" id="388" name="Picture"/>
                   <a:graphic>
                     <a:graphicData uri="http://schemas.openxmlformats.org/drawingml/2006/picture">
                       <pic:pic>
                         <pic:nvPicPr>
-                          <pic:cNvPr descr="/opt/quarto/share/formats/docx/warning.png" id="385" name="Picture"/>
+                          <pic:cNvPr descr="/opt/quarto/share/formats/docx/warning.png" id="389" name="Picture"/>
                           <pic:cNvPicPr>
                             <a:picLocks noChangeArrowheads="1" noChangeAspect="1"/>
                           </pic:cNvPicPr>
                         </pic:nvPicPr>
                         <pic:blipFill>
-                          <a:blip r:embed="rId383"/>
+                          <a:blip r:embed="rId387"/>
                           <a:stretch>
                             <a:fillRect/>
                           </a:stretch>
@@ -46502,8 +46710,8 @@
         <w:t xml:space="preserve">The quality and correctness of your work remains your responsibility.</w:t>
       </w:r>
     </w:p>
-    <w:bookmarkEnd w:id="386"/>
-    <w:bookmarkStart w:id="391" w:name="firewall-and-network-configuration"/>
+    <w:bookmarkEnd w:id="390"/>
+    <w:bookmarkStart w:id="395" w:name="firewall-and-network-configuration"/>
     <w:p>
       <w:pPr>
         <w:pStyle w:val="Heading3"/>
@@ -46544,7 +46752,7 @@
         </w:r>
       </w:ins>
     </w:p>
-    <w:bookmarkStart w:id="388" w:name="built-in-agent-firewall"/>
+    <w:bookmarkStart w:id="392" w:name="built-in-agent-firewall"/>
     <w:p>
       <w:pPr>
         <w:pStyle w:val="Heading4"/>
@@ -46717,7 +46925,7 @@
           <w:t xml:space="preserve"> </w:t>
         </w:r>
       </w:ins>
-      <w:hyperlink r:id="rId387">
+      <w:hyperlink r:id="rId391">
         <w:r>
           <w:rPr>
             <w:rStyle w:val="Hyperlink"/>
@@ -46731,8 +46939,8 @@
         </w:r>
       </w:ins>
     </w:p>
-    <w:bookmarkEnd w:id="388"/>
-    <w:bookmarkStart w:id="390" w:name="customizing-agent-firewall-settings"/>
+    <w:bookmarkEnd w:id="392"/>
+    <w:bookmarkStart w:id="394" w:name="customizing-agent-firewall-settings"/>
     <w:p>
       <w:pPr>
         <w:pStyle w:val="Heading4"/>
@@ -46879,7 +47087,7 @@
           <w:t xml:space="preserve"> </w:t>
         </w:r>
       </w:ins>
-      <w:hyperlink r:id="rId389">
+      <w:hyperlink r:id="rId393">
         <w:r>
           <w:rPr>
             <w:rStyle w:val="Hyperlink"/>
@@ -46893,9 +47101,9 @@
         </w:r>
       </w:ins>
     </w:p>
-    <w:bookmarkEnd w:id="390"/>
-    <w:bookmarkEnd w:id="391"/>
-    <w:bookmarkStart w:id="395" w:name="when-to-use-a-coding-agent"/>
+    <w:bookmarkEnd w:id="394"/>
+    <w:bookmarkEnd w:id="395"/>
+    <w:bookmarkStart w:id="399" w:name="when-to-use-a-coding-agent"/>
     <w:p>
       <w:pPr>
         <w:pStyle w:val="Heading3"/>
@@ -46917,7 +47125,7 @@
         <w:rPr>
           <w:rStyle w:val="FootnoteReference"/>
         </w:rPr>
-        <w:footnoteReference w:id="392"/>
+        <w:footnoteReference w:id="396"/>
       </w:r>
       <w:r>
         <w:t xml:space="preserve"> </w:t>
@@ -46949,7 +47157,7 @@
       <w:r>
         <w:t xml:space="preserve"> </w:t>
       </w:r>
-      <w:hyperlink r:id="rId393">
+      <w:hyperlink r:id="rId397">
         <w:r>
           <w:rPr>
             <w:rStyle w:val="Hyperlink"/>
@@ -47008,7 +47216,7 @@
       <w:r>
         <w:t xml:space="preserve"> </w:t>
       </w:r>
-      <w:hyperlink r:id="rId394">
+      <w:hyperlink r:id="rId398">
         <w:r>
           <w:rPr>
             <w:rStyle w:val="Hyperlink"/>
@@ -47091,10 +47299,201 @@
         <w:t xml:space="preserve">just like you would for any other skill you want to maintain.</w:t>
       </w:r>
     </w:p>
-    <w:bookmarkEnd w:id="395"/>
-    <w:bookmarkEnd w:id="396"/>
-    <w:bookmarkEnd w:id="397"/>
-    <w:bookmarkStart w:id="410" w:name="checklists"/>
+    <w:bookmarkEnd w:id="399"/>
+    <w:bookmarkStart w:id="400" w:name="editing-with-.docx-files"/>
+    <w:p>
+      <w:pPr>
+        <w:pStyle w:val="Heading3"/>
+      </w:pPr>
+      <w:ins w:id="1108" w:author="PR Preview" w:date="2024-01-01T00:00:00Z">
+        <w:r>
+          <w:t xml:space="preserve">16.4.6 Editing with</w:t>
+        </w:r>
+      </w:ins>
+      <w:ins w:id="1108" w:author="PR Preview" w:date="2024-01-01T00:00:00Z">
+        <w:r>
+          <w:t xml:space="preserve"> </w:t>
+        </w:r>
+      </w:ins>
+      <w:ins w:id="1108" w:author="PR Preview" w:date="2024-01-01T00:00:00Z">
+        <w:r>
+          <w:rPr>
+            <w:rStyle w:val="VerbatimChar"/>
+          </w:rPr>
+          <w:t xml:space="preserve">.docx</w:t>
+        </w:r>
+      </w:ins>
+      <w:ins w:id="1108" w:author="PR Preview" w:date="2024-01-01T00:00:00Z">
+        <w:r>
+          <w:t xml:space="preserve"> </w:t>
+        </w:r>
+      </w:ins>
+      <w:ins w:id="1108" w:author="PR Preview" w:date="2024-01-01T00:00:00Z">
+        <w:r>
+          <w:t xml:space="preserve">files</w:t>
+        </w:r>
+      </w:ins>
+    </w:p>
+    <w:p>
+      <w:pPr>
+        <w:pStyle w:val="FirstParagraph"/>
+      </w:pPr>
+      <w:r>
+        <w:t xml:space="preserve">GitHub Copilot coding agents can read Microsoft Word (</w:t>
+      </w:r>
+      <w:r>
+        <w:rPr>
+          <w:rStyle w:val="VerbatimChar"/>
+        </w:rPr>
+        <w:t xml:space="preserve">.docx</w:t>
+      </w:r>
+      <w:r>
+        <w:t xml:space="preserve">) files, including tracked changes and comments.</w:t>
+      </w:r>
+      <w:r>
+        <w:t xml:space="preserve"> </w:t>
+      </w:r>
+      <w:r>
+        <w:t xml:space="preserve">This enables a hybrid editing workflow where:</w:t>
+      </w:r>
+    </w:p>
+    <w:p>
+      <w:pPr>
+        <w:pStyle w:val="Compact"/>
+        <w:numPr>
+          <w:ilvl w:val="0"/>
+          <w:numId w:val="1101"/>
+        </w:numPr>
+      </w:pPr>
+      <w:r>
+        <w:t xml:space="preserve">Lab members can export Quarto content to Word format for review</w:t>
+      </w:r>
+    </w:p>
+    <w:p>
+      <w:pPr>
+        <w:pStyle w:val="Compact"/>
+        <w:numPr>
+          <w:ilvl w:val="0"/>
+          <w:numId w:val="1101"/>
+        </w:numPr>
+      </w:pPr>
+      <w:r>
+        <w:t xml:space="preserve">Reviewers can make edits, add tracked changes, and insert comments in Word</w:t>
+      </w:r>
+    </w:p>
+    <w:p>
+      <w:pPr>
+        <w:pStyle w:val="Compact"/>
+        <w:numPr>
+          <w:ilvl w:val="0"/>
+          <w:numId w:val="1101"/>
+        </w:numPr>
+      </w:pPr>
+      <w:r>
+        <w:t xml:space="preserve">Coding agents can read the</w:t>
+      </w:r>
+      <w:r>
+        <w:t xml:space="preserve"> </w:t>
+      </w:r>
+      <w:r>
+        <w:rPr>
+          <w:rStyle w:val="VerbatimChar"/>
+        </w:rPr>
+        <w:t xml:space="preserve">.docx</w:t>
+      </w:r>
+      <w:r>
+        <w:t xml:space="preserve"> </w:t>
+      </w:r>
+      <w:r>
+        <w:t xml:space="preserve">file and translate the edits back to Quarto format</w:t>
+      </w:r>
+    </w:p>
+    <w:p>
+      <w:pPr>
+        <w:pStyle w:val="FirstParagraph"/>
+      </w:pPr>
+      <w:r>
+        <w:t xml:space="preserve">When using this workflow, make sure to explicitly instruct the coding agent to:</w:t>
+      </w:r>
+    </w:p>
+    <w:p>
+      <w:pPr>
+        <w:pStyle w:val="Compact"/>
+        <w:numPr>
+          <w:ilvl w:val="0"/>
+          <w:numId w:val="1102"/>
+        </w:numPr>
+      </w:pPr>
+      <w:r>
+        <w:t xml:space="preserve">Examine and apply all tracked changes in the</w:t>
+      </w:r>
+      <w:r>
+        <w:t xml:space="preserve"> </w:t>
+      </w:r>
+      <w:r>
+        <w:rPr>
+          <w:rStyle w:val="VerbatimChar"/>
+        </w:rPr>
+        <w:t xml:space="preserve">.docx</w:t>
+      </w:r>
+      <w:r>
+        <w:t xml:space="preserve"> </w:t>
+      </w:r>
+      <w:r>
+        <w:t xml:space="preserve">file</w:t>
+      </w:r>
+    </w:p>
+    <w:p>
+      <w:pPr>
+        <w:pStyle w:val="Compact"/>
+        <w:numPr>
+          <w:ilvl w:val="0"/>
+          <w:numId w:val="1102"/>
+        </w:numPr>
+      </w:pPr>
+      <w:r>
+        <w:t xml:space="preserve">Read and address all comments in the</w:t>
+      </w:r>
+      <w:r>
+        <w:t xml:space="preserve"> </w:t>
+      </w:r>
+      <w:r>
+        <w:rPr>
+          <w:rStyle w:val="VerbatimChar"/>
+        </w:rPr>
+        <w:t xml:space="preserve">.docx</w:t>
+      </w:r>
+      <w:r>
+        <w:t xml:space="preserve"> </w:t>
+      </w:r>
+      <w:r>
+        <w:t xml:space="preserve">file</w:t>
+      </w:r>
+    </w:p>
+    <w:p>
+      <w:pPr>
+        <w:pStyle w:val="Compact"/>
+        <w:numPr>
+          <w:ilvl w:val="0"/>
+          <w:numId w:val="1102"/>
+        </w:numPr>
+      </w:pPr>
+      <w:r>
+        <w:t xml:space="preserve">Translate edits from Word formatting to appropriate Quarto/markdown syntax</w:t>
+      </w:r>
+    </w:p>
+    <w:p>
+      <w:pPr>
+        <w:pStyle w:val="FirstParagraph"/>
+      </w:pPr>
+      <w:r>
+        <w:t xml:space="preserve">This approach makes it easier for collaborators who are more comfortable with Word to contribute to the lab manual while maintaining the source files in Quarto format.</w:t>
+      </w:r>
+    </w:p>
+    <w:bookmarkEnd w:id="400"/>
+    <w:bookmarkEnd w:id="401"/>
+    <w:bookmarkEnd w:id="402"/>
+    <w:bookmarkStart w:id="415" w:name="checklists"/>
     <w:p>
       <w:pPr>
         <w:pStyle w:val="Heading1"/>
@@ -47113,7 +47512,7 @@
       <w:r>
         <w:t xml:space="preserve"> </w:t>
       </w:r>
-      <w:hyperlink r:id="rId398">
+      <w:hyperlink r:id="rId403">
         <w:r>
           <w:rPr>
             <w:rStyle w:val="Hyperlink"/>
@@ -47122,7 +47521,7 @@
         </w:r>
       </w:hyperlink>
     </w:p>
-    <w:bookmarkStart w:id="399" w:name="pre-analysis-plan-checklist"/>
+    <w:bookmarkStart w:id="404" w:name="pre-analysis-plan-checklist"/>
     <w:p>
       <w:pPr>
         <w:pStyle w:val="Heading2"/>
@@ -47136,7 +47535,7 @@
         <w:pStyle w:val="Compact"/>
         <w:numPr>
           <w:ilvl w:val="0"/>
-          <w:numId w:val="1101"/>
+          <w:numId w:val="1103"/>
         </w:numPr>
       </w:pPr>
       <w:r>
@@ -47148,7 +47547,7 @@
         <w:pStyle w:val="Compact"/>
         <w:numPr>
           <w:ilvl w:val="0"/>
-          <w:numId w:val="1101"/>
+          <w:numId w:val="1103"/>
         </w:numPr>
       </w:pPr>
       <w:r>
@@ -47160,7 +47559,7 @@
         <w:pStyle w:val="Compact"/>
         <w:numPr>
           <w:ilvl w:val="0"/>
-          <w:numId w:val="1101"/>
+          <w:numId w:val="1103"/>
         </w:numPr>
       </w:pPr>
       <w:r>
@@ -47172,7 +47571,7 @@
         <w:pStyle w:val="Compact"/>
         <w:numPr>
           <w:ilvl w:val="0"/>
-          <w:numId w:val="1101"/>
+          <w:numId w:val="1103"/>
         </w:numPr>
       </w:pPr>
       <w:r>
@@ -47184,7 +47583,7 @@
         <w:pStyle w:val="Compact"/>
         <w:numPr>
           <w:ilvl w:val="0"/>
-          <w:numId w:val="1101"/>
+          <w:numId w:val="1103"/>
         </w:numPr>
       </w:pPr>
       <w:r>
@@ -47196,7 +47595,7 @@
         <w:pStyle w:val="Compact"/>
         <w:numPr>
           <w:ilvl w:val="0"/>
-          <w:numId w:val="1101"/>
+          <w:numId w:val="1103"/>
         </w:numPr>
       </w:pPr>
       <w:r>
@@ -47208,7 +47607,7 @@
         <w:pStyle w:val="Compact"/>
         <w:numPr>
           <w:ilvl w:val="0"/>
-          <w:numId w:val="1101"/>
+          <w:numId w:val="1103"/>
         </w:numPr>
       </w:pPr>
       <w:r>
@@ -47220,7 +47619,7 @@
         <w:pStyle w:val="Compact"/>
         <w:numPr>
           <w:ilvl w:val="0"/>
-          <w:numId w:val="1101"/>
+          <w:numId w:val="1103"/>
         </w:numPr>
       </w:pPr>
       <w:r>
@@ -47232,7 +47631,7 @@
         <w:pStyle w:val="Compact"/>
         <w:numPr>
           <w:ilvl w:val="0"/>
-          <w:numId w:val="1101"/>
+          <w:numId w:val="1103"/>
         </w:numPr>
       </w:pPr>
       <w:r>
@@ -47244,7 +47643,7 @@
         <w:pStyle w:val="Compact"/>
         <w:numPr>
           <w:ilvl w:val="0"/>
-          <w:numId w:val="1101"/>
+          <w:numId w:val="1103"/>
         </w:numPr>
       </w:pPr>
       <w:r>
@@ -47256,7 +47655,7 @@
         <w:pStyle w:val="Compact"/>
         <w:numPr>
           <w:ilvl w:val="0"/>
-          <w:numId w:val="1101"/>
+          <w:numId w:val="1103"/>
         </w:numPr>
       </w:pPr>
       <w:r>
@@ -47268,7 +47667,7 @@
         <w:pStyle w:val="Compact"/>
         <w:numPr>
           <w:ilvl w:val="0"/>
-          <w:numId w:val="1101"/>
+          <w:numId w:val="1103"/>
         </w:numPr>
       </w:pPr>
       <w:r>
@@ -47280,7 +47679,7 @@
         <w:pStyle w:val="Compact"/>
         <w:numPr>
           <w:ilvl w:val="0"/>
-          <w:numId w:val="1101"/>
+          <w:numId w:val="1103"/>
         </w:numPr>
       </w:pPr>
       <w:r>
@@ -47292,7 +47691,7 @@
         <w:pStyle w:val="Compact"/>
         <w:numPr>
           <w:ilvl w:val="0"/>
-          <w:numId w:val="1101"/>
+          <w:numId w:val="1103"/>
         </w:numPr>
       </w:pPr>
       <w:r>
@@ -47304,15 +47703,15 @@
         <w:pStyle w:val="Compact"/>
         <w:numPr>
           <w:ilvl w:val="0"/>
-          <w:numId w:val="1101"/>
+          <w:numId w:val="1103"/>
         </w:numPr>
       </w:pPr>
       <w:r>
         <w:t xml:space="preserve">Negative control analyses</w:t>
       </w:r>
     </w:p>
-    <w:bookmarkEnd w:id="399"/>
-    <w:bookmarkStart w:id="401" w:name="code-checklist"/>
+    <w:bookmarkEnd w:id="404"/>
+    <w:bookmarkStart w:id="406" w:name="code-checklist"/>
     <w:p>
       <w:pPr>
         <w:pStyle w:val="Heading2"/>
@@ -47326,7 +47725,7 @@
         <w:pStyle w:val="Compact"/>
         <w:numPr>
           <w:ilvl w:val="0"/>
-          <w:numId w:val="1102"/>
+          <w:numId w:val="1104"/>
         </w:numPr>
       </w:pPr>
       <w:r>
@@ -47338,7 +47737,7 @@
         <w:pStyle w:val="Compact"/>
         <w:numPr>
           <w:ilvl w:val="0"/>
-          <w:numId w:val="1102"/>
+          <w:numId w:val="1104"/>
         </w:numPr>
       </w:pPr>
       <w:r>
@@ -47350,7 +47749,7 @@
         <w:pStyle w:val="Compact"/>
         <w:numPr>
           <w:ilvl w:val="0"/>
-          <w:numId w:val="1102"/>
+          <w:numId w:val="1104"/>
         </w:numPr>
       </w:pPr>
       <w:r>
@@ -47362,7 +47761,7 @@
         <w:pStyle w:val="Compact"/>
         <w:numPr>
           <w:ilvl w:val="0"/>
-          <w:numId w:val="1102"/>
+          <w:numId w:val="1104"/>
         </w:numPr>
       </w:pPr>
       <w:r>
@@ -47374,7 +47773,7 @@
         <w:pStyle w:val="Compact"/>
         <w:numPr>
           <w:ilvl w:val="0"/>
-          <w:numId w:val="1102"/>
+          <w:numId w:val="1104"/>
         </w:numPr>
       </w:pPr>
       <w:r>
@@ -47386,7 +47785,7 @@
         <w:pStyle w:val="Compact"/>
         <w:numPr>
           <w:ilvl w:val="0"/>
-          <w:numId w:val="1102"/>
+          <w:numId w:val="1104"/>
         </w:numPr>
       </w:pPr>
       <w:r>
@@ -47395,7 +47794,7 @@
       <w:r>
         <w:t xml:space="preserve"> </w:t>
       </w:r>
-      <w:hyperlink r:id="rId400">
+      <w:hyperlink r:id="rId405">
         <w:r>
           <w:rPr>
             <w:rStyle w:val="Hyperlink"/>
@@ -47412,15 +47811,15 @@
         <w:pStyle w:val="Compact"/>
         <w:numPr>
           <w:ilvl w:val="0"/>
-          <w:numId w:val="1102"/>
+          <w:numId w:val="1104"/>
         </w:numPr>
       </w:pPr>
       <w:r>
         <w:t xml:space="preserve">Are all warnings ignorable? Should any warnings be intentionally suppressed or addressed?</w:t>
       </w:r>
     </w:p>
-    <w:bookmarkEnd w:id="401"/>
-    <w:bookmarkStart w:id="405" w:name="manuscript-checklist"/>
+    <w:bookmarkEnd w:id="406"/>
+    <w:bookmarkStart w:id="410" w:name="manuscript-checklist"/>
     <w:p>
       <w:pPr>
         <w:pStyle w:val="Heading2"/>
@@ -47447,7 +47846,7 @@
         </w:rPr>
         <w:t xml:space="preserve"> </w:t>
       </w:r>
-      <w:hyperlink r:id="rId402">
+      <w:hyperlink r:id="rId407">
         <w:r>
           <w:rPr>
             <w:rStyle w:val="Hyperlink"/>
@@ -47470,7 +47869,7 @@
         <w:pStyle w:val="Compact"/>
         <w:numPr>
           <w:ilvl w:val="0"/>
-          <w:numId w:val="1103"/>
+          <w:numId w:val="1105"/>
         </w:numPr>
       </w:pPr>
       <w:r>
@@ -47493,7 +47892,7 @@
         <w:pStyle w:val="Compact"/>
         <w:numPr>
           <w:ilvl w:val="0"/>
-          <w:numId w:val="1103"/>
+          <w:numId w:val="1105"/>
         </w:numPr>
       </w:pPr>
       <w:r>
@@ -47505,7 +47904,7 @@
         <w:pStyle w:val="Compact"/>
         <w:numPr>
           <w:ilvl w:val="0"/>
-          <w:numId w:val="1103"/>
+          <w:numId w:val="1105"/>
         </w:numPr>
       </w:pPr>
       <w:r>
@@ -47517,7 +47916,7 @@
         <w:pStyle w:val="Compact"/>
         <w:numPr>
           <w:ilvl w:val="0"/>
-          <w:numId w:val="1103"/>
+          <w:numId w:val="1105"/>
         </w:numPr>
       </w:pPr>
       <w:r>
@@ -47529,7 +47928,7 @@
         <w:pStyle w:val="Compact"/>
         <w:numPr>
           <w:ilvl w:val="0"/>
-          <w:numId w:val="1103"/>
+          <w:numId w:val="1105"/>
         </w:numPr>
       </w:pPr>
       <w:r>
@@ -47541,7 +47940,7 @@
         <w:pStyle w:val="Compact"/>
         <w:numPr>
           <w:ilvl w:val="0"/>
-          <w:numId w:val="1103"/>
+          <w:numId w:val="1105"/>
         </w:numPr>
       </w:pPr>
       <w:r>
@@ -47553,7 +47952,7 @@
         <w:pStyle w:val="Compact"/>
         <w:numPr>
           <w:ilvl w:val="0"/>
-          <w:numId w:val="1103"/>
+          <w:numId w:val="1105"/>
         </w:numPr>
       </w:pPr>
       <w:r>
@@ -47565,7 +47964,7 @@
         <w:pStyle w:val="Compact"/>
         <w:numPr>
           <w:ilvl w:val="0"/>
-          <w:numId w:val="1103"/>
+          <w:numId w:val="1105"/>
         </w:numPr>
       </w:pPr>
       <w:r>
@@ -47577,7 +47976,7 @@
         <w:pStyle w:val="Compact"/>
         <w:numPr>
           <w:ilvl w:val="0"/>
-          <w:numId w:val="1103"/>
+          <w:numId w:val="1105"/>
         </w:numPr>
       </w:pPr>
       <w:r>
@@ -47589,7 +47988,7 @@
         <w:pStyle w:val="Compact"/>
         <w:numPr>
           <w:ilvl w:val="0"/>
-          <w:numId w:val="1103"/>
+          <w:numId w:val="1105"/>
         </w:numPr>
       </w:pPr>
       <w:r>
@@ -47601,7 +48000,7 @@
         <w:pStyle w:val="Compact"/>
         <w:numPr>
           <w:ilvl w:val="0"/>
-          <w:numId w:val="1103"/>
+          <w:numId w:val="1105"/>
         </w:numPr>
       </w:pPr>
       <w:r>
@@ -47613,7 +48012,7 @@
         <w:pStyle w:val="Compact"/>
         <w:numPr>
           <w:ilvl w:val="0"/>
-          <w:numId w:val="1103"/>
+          <w:numId w:val="1105"/>
         </w:numPr>
       </w:pPr>
       <w:r>
@@ -47643,7 +48042,7 @@
         <w:pStyle w:val="Compact"/>
         <w:numPr>
           <w:ilvl w:val="0"/>
-          <w:numId w:val="1103"/>
+          <w:numId w:val="1105"/>
         </w:numPr>
       </w:pPr>
       <w:r>
@@ -47655,7 +48054,7 @@
         <w:pStyle w:val="Compact"/>
         <w:numPr>
           <w:ilvl w:val="0"/>
-          <w:numId w:val="1103"/>
+          <w:numId w:val="1105"/>
         </w:numPr>
       </w:pPr>
       <w:r>
@@ -47685,7 +48084,7 @@
         <w:pStyle w:val="Compact"/>
         <w:numPr>
           <w:ilvl w:val="0"/>
-          <w:numId w:val="1103"/>
+          <w:numId w:val="1105"/>
         </w:numPr>
       </w:pPr>
       <w:r>
@@ -47724,7 +48123,7 @@
         <w:pStyle w:val="Compact"/>
         <w:numPr>
           <w:ilvl w:val="0"/>
-          <w:numId w:val="1103"/>
+          <w:numId w:val="1105"/>
         </w:numPr>
       </w:pPr>
       <w:r>
@@ -47738,147 +48137,6 @@
       </w:r>
       <w:r>
         <w:t xml:space="preserve">, which can easily be confused with statistical significance? (see references on this topic</w:t>
-      </w:r>
-      <w:r>
-        <w:t xml:space="preserve"> </w:t>
-      </w:r>
-      <w:hyperlink r:id="rId403">
-        <w:r>
-          <w:rPr>
-            <w:rStyle w:val="Hyperlink"/>
-          </w:rPr>
-          <w:t xml:space="preserve">here</w:t>
-        </w:r>
-      </w:hyperlink>
-      <w:r>
-        <w:t xml:space="preserve">)</w:t>
-      </w:r>
-    </w:p>
-    <w:p>
-      <w:pPr>
-        <w:pStyle w:val="Compact"/>
-        <w:numPr>
-          <w:ilvl w:val="0"/>
-          <w:numId w:val="1103"/>
-        </w:numPr>
-      </w:pPr>
-      <w:r>
-        <w:t xml:space="preserve">Have you drafted author contributions? Do they follow the</w:t>
-      </w:r>
-      <w:r>
-        <w:t xml:space="preserve"> </w:t>
-      </w:r>
-      <w:hyperlink r:id="rId404">
-        <w:r>
-          <w:rPr>
-            <w:rStyle w:val="Hyperlink"/>
-          </w:rPr>
-          <w:t xml:space="preserve">CRediT Taxonomy</w:t>
-        </w:r>
-      </w:hyperlink>
-      <w:r>
-        <w:t xml:space="preserve"> </w:t>
-      </w:r>
-      <w:r>
-        <w:t xml:space="preserve">for author contributions?</w:t>
-      </w:r>
-    </w:p>
-    <w:bookmarkEnd w:id="405"/>
-    <w:bookmarkStart w:id="409" w:name="figure-checklist"/>
-    <w:p>
-      <w:pPr>
-        <w:pStyle w:val="Heading2"/>
-      </w:pPr>
-      <w:r>
-        <w:t xml:space="preserve">17.4 Figure checklist</w:t>
-      </w:r>
-    </w:p>
-    <w:p>
-      <w:pPr>
-        <w:pStyle w:val="Compact"/>
-        <w:numPr>
-          <w:ilvl w:val="0"/>
-          <w:numId w:val="1104"/>
-        </w:numPr>
-      </w:pPr>
-      <w:r>
-        <w:t xml:space="preserve">Are the x-axis and y-axis labeled?</w:t>
-      </w:r>
-    </w:p>
-    <w:p>
-      <w:pPr>
-        <w:pStyle w:val="Compact"/>
-        <w:numPr>
-          <w:ilvl w:val="0"/>
-          <w:numId w:val="1104"/>
-        </w:numPr>
-      </w:pPr>
-      <w:r>
-        <w:t xml:space="preserve">If the figure includes panels, is each panel labeled?</w:t>
-      </w:r>
-    </w:p>
-    <w:p>
-      <w:pPr>
-        <w:pStyle w:val="Compact"/>
-        <w:numPr>
-          <w:ilvl w:val="0"/>
-          <w:numId w:val="1104"/>
-        </w:numPr>
-      </w:pPr>
-      <w:r>
-        <w:t xml:space="preserve">Are there sufficient numerical / text labels and breaks on the x-axis and y-axis?</w:t>
-      </w:r>
-    </w:p>
-    <w:p>
-      <w:pPr>
-        <w:pStyle w:val="Compact"/>
-        <w:numPr>
-          <w:ilvl w:val="0"/>
-          <w:numId w:val="1104"/>
-        </w:numPr>
-      </w:pPr>
-      <w:r>
-        <w:t xml:space="preserve">Is the font size appropriate (i.e., large enough to read, not so large that it distracts from the data presented in the figure?)</w:t>
-      </w:r>
-    </w:p>
-    <w:p>
-      <w:pPr>
-        <w:pStyle w:val="Compact"/>
-        <w:numPr>
-          <w:ilvl w:val="0"/>
-          <w:numId w:val="1104"/>
-        </w:numPr>
-      </w:pPr>
-      <w:r>
-        <w:t xml:space="preserve">Are the colors used colorblind friendly? See a colorblind-friendly palette</w:t>
-      </w:r>
-      <w:r>
-        <w:t xml:space="preserve"> </w:t>
-      </w:r>
-      <w:hyperlink r:id="rId406">
-        <w:r>
-          <w:rPr>
-            <w:rStyle w:val="Hyperlink"/>
-          </w:rPr>
-          <w:t xml:space="preserve">here</w:t>
-        </w:r>
-      </w:hyperlink>
-      <w:r>
-        <w:t xml:space="preserve">, a neat palette generator with colorblind options</w:t>
-      </w:r>
-      <w:r>
-        <w:t xml:space="preserve"> </w:t>
-      </w:r>
-      <w:hyperlink r:id="rId407">
-        <w:r>
-          <w:rPr>
-            <w:rStyle w:val="Hyperlink"/>
-          </w:rPr>
-          <w:t xml:space="preserve">here</w:t>
-        </w:r>
-      </w:hyperlink>
-      <w:r>
-        <w:t xml:space="preserve">, and an article on why this matters</w:t>
       </w:r>
       <w:r>
         <w:t xml:space="preserve"> </w:t>
@@ -47891,17 +48149,47 @@
           <w:t xml:space="preserve">here</w:t>
         </w:r>
       </w:hyperlink>
+      <w:r>
+        <w:t xml:space="preserve">)</w:t>
+      </w:r>
     </w:p>
     <w:p>
       <w:pPr>
         <w:pStyle w:val="Compact"/>
         <w:numPr>
           <w:ilvl w:val="0"/>
-          <w:numId w:val="1104"/>
+          <w:numId w:val="1105"/>
         </w:numPr>
       </w:pPr>
       <w:r>
-        <w:t xml:space="preserve">Are colors/shapes/line types defined in a legend?</w:t>
+        <w:t xml:space="preserve">Have you drafted author contributions? Do they follow the</w:t>
+      </w:r>
+      <w:r>
+        <w:t xml:space="preserve"> </w:t>
+      </w:r>
+      <w:hyperlink r:id="rId409">
+        <w:r>
+          <w:rPr>
+            <w:rStyle w:val="Hyperlink"/>
+          </w:rPr>
+          <w:t xml:space="preserve">CRediT Taxonomy</w:t>
+        </w:r>
+      </w:hyperlink>
+      <w:r>
+        <w:t xml:space="preserve"> </w:t>
+      </w:r>
+      <w:r>
+        <w:t xml:space="preserve">for author contributions?</w:t>
+      </w:r>
+    </w:p>
+    <w:bookmarkEnd w:id="410"/>
+    <w:bookmarkStart w:id="414" w:name="figure-checklist"/>
+    <w:p>
+      <w:pPr>
+        <w:pStyle w:val="Heading2"/>
+      </w:pPr>
+      <w:r>
+        <w:t xml:space="preserve">17.4 Figure checklist</w:t>
       </w:r>
     </w:p>
     <w:p>
@@ -47909,11 +48197,11 @@
         <w:pStyle w:val="Compact"/>
         <w:numPr>
           <w:ilvl w:val="0"/>
-          <w:numId w:val="1104"/>
+          <w:numId w:val="1106"/>
         </w:numPr>
       </w:pPr>
       <w:r>
-        <w:t xml:space="preserve">Are the legends and other labels easy to understand with minimal abbreviations?</w:t>
+        <w:t xml:space="preserve">Are the x-axis and y-axis labeled?</w:t>
       </w:r>
     </w:p>
     <w:p>
@@ -47921,11 +48209,11 @@
         <w:pStyle w:val="Compact"/>
         <w:numPr>
           <w:ilvl w:val="0"/>
-          <w:numId w:val="1104"/>
+          <w:numId w:val="1106"/>
         </w:numPr>
       </w:pPr>
       <w:r>
-        <w:t xml:space="preserve">If there is overplotting, is transparency used to show overlapping data?</w:t>
+        <w:t xml:space="preserve">If the figure includes panels, is each panel labeled?</w:t>
       </w:r>
     </w:p>
     <w:p>
@@ -47933,16 +48221,127 @@
         <w:pStyle w:val="Compact"/>
         <w:numPr>
           <w:ilvl w:val="0"/>
-          <w:numId w:val="1104"/>
+          <w:numId w:val="1106"/>
         </w:numPr>
       </w:pPr>
       <w:r>
+        <w:t xml:space="preserve">Are there sufficient numerical / text labels and breaks on the x-axis and y-axis?</w:t>
+      </w:r>
+    </w:p>
+    <w:p>
+      <w:pPr>
+        <w:pStyle w:val="Compact"/>
+        <w:numPr>
+          <w:ilvl w:val="0"/>
+          <w:numId w:val="1106"/>
+        </w:numPr>
+      </w:pPr>
+      <w:r>
+        <w:t xml:space="preserve">Is the font size appropriate (i.e., large enough to read, not so large that it distracts from the data presented in the figure?)</w:t>
+      </w:r>
+    </w:p>
+    <w:p>
+      <w:pPr>
+        <w:pStyle w:val="Compact"/>
+        <w:numPr>
+          <w:ilvl w:val="0"/>
+          <w:numId w:val="1106"/>
+        </w:numPr>
+      </w:pPr>
+      <w:r>
+        <w:t xml:space="preserve">Are the colors used colorblind friendly? See a colorblind-friendly palette</w:t>
+      </w:r>
+      <w:r>
+        <w:t xml:space="preserve"> </w:t>
+      </w:r>
+      <w:hyperlink r:id="rId411">
+        <w:r>
+          <w:rPr>
+            <w:rStyle w:val="Hyperlink"/>
+          </w:rPr>
+          <w:t xml:space="preserve">here</w:t>
+        </w:r>
+      </w:hyperlink>
+      <w:r>
+        <w:t xml:space="preserve">, a neat palette generator with colorblind options</w:t>
+      </w:r>
+      <w:r>
+        <w:t xml:space="preserve"> </w:t>
+      </w:r>
+      <w:hyperlink r:id="rId412">
+        <w:r>
+          <w:rPr>
+            <w:rStyle w:val="Hyperlink"/>
+          </w:rPr>
+          <w:t xml:space="preserve">here</w:t>
+        </w:r>
+      </w:hyperlink>
+      <w:r>
+        <w:t xml:space="preserve">, and an article on why this matters</w:t>
+      </w:r>
+      <w:r>
+        <w:t xml:space="preserve"> </w:t>
+      </w:r>
+      <w:hyperlink r:id="rId413">
+        <w:r>
+          <w:rPr>
+            <w:rStyle w:val="Hyperlink"/>
+          </w:rPr>
+          <w:t xml:space="preserve">here</w:t>
+        </w:r>
+      </w:hyperlink>
+    </w:p>
+    <w:p>
+      <w:pPr>
+        <w:pStyle w:val="Compact"/>
+        <w:numPr>
+          <w:ilvl w:val="0"/>
+          <w:numId w:val="1106"/>
+        </w:numPr>
+      </w:pPr>
+      <w:r>
+        <w:t xml:space="preserve">Are colors/shapes/line types defined in a legend?</w:t>
+      </w:r>
+    </w:p>
+    <w:p>
+      <w:pPr>
+        <w:pStyle w:val="Compact"/>
+        <w:numPr>
+          <w:ilvl w:val="0"/>
+          <w:numId w:val="1106"/>
+        </w:numPr>
+      </w:pPr>
+      <w:r>
+        <w:t xml:space="preserve">Are the legends and other labels easy to understand with minimal abbreviations?</w:t>
+      </w:r>
+    </w:p>
+    <w:p>
+      <w:pPr>
+        <w:pStyle w:val="Compact"/>
+        <w:numPr>
+          <w:ilvl w:val="0"/>
+          <w:numId w:val="1106"/>
+        </w:numPr>
+      </w:pPr>
+      <w:r>
+        <w:t xml:space="preserve">If there is overplotting, is transparency used to show overlapping data?</w:t>
+      </w:r>
+    </w:p>
+    <w:p>
+      <w:pPr>
+        <w:pStyle w:val="Compact"/>
+        <w:numPr>
+          <w:ilvl w:val="0"/>
+          <w:numId w:val="1106"/>
+        </w:numPr>
+      </w:pPr>
+      <w:r>
         <w:t xml:space="preserve">Are 95% confidence intervals or other measures of precision shown, if applicable?</w:t>
       </w:r>
     </w:p>
-    <w:bookmarkEnd w:id="409"/>
-    <w:bookmarkEnd w:id="410"/>
-    <w:bookmarkStart w:id="447" w:name="resources"/>
+    <w:bookmarkEnd w:id="414"/>
+    <w:bookmarkEnd w:id="415"/>
+    <w:bookmarkStart w:id="452" w:name="resources"/>
     <w:p>
       <w:pPr>
         <w:pStyle w:val="Heading1"/>
@@ -47961,7 +48360,7 @@
       <w:r>
         <w:t xml:space="preserve"> </w:t>
       </w:r>
-      <w:hyperlink r:id="rId411">
+      <w:hyperlink r:id="rId416">
         <w:r>
           <w:rPr>
             <w:rStyle w:val="Hyperlink"/>
@@ -47970,7 +48369,7 @@
         </w:r>
       </w:hyperlink>
     </w:p>
-    <w:bookmarkStart w:id="422" w:name="resources-for-r"/>
+    <w:bookmarkStart w:id="427" w:name="resources-for-r"/>
     <w:p>
       <w:pPr>
         <w:pStyle w:val="Heading2"/>
@@ -47979,7 +48378,7 @@
         <w:t xml:space="preserve">18.1 Resources for R</w:t>
       </w:r>
     </w:p>
-    <w:bookmarkStart w:id="413" w:name="books-and-comprehensive-guides"/>
+    <w:bookmarkStart w:id="418" w:name="books-and-comprehensive-guides"/>
     <w:p>
       <w:pPr>
         <w:pStyle w:val="Heading3"/>
@@ -47993,7 +48392,7 @@
         <w:pStyle w:val="Compact"/>
         <w:numPr>
           <w:ilvl w:val="0"/>
-          <w:numId w:val="1105"/>
+          <w:numId w:val="1107"/>
         </w:numPr>
       </w:pPr>
       <w:hyperlink r:id="rId190">
@@ -48016,7 +48415,7 @@
         <w:pStyle w:val="Compact"/>
         <w:numPr>
           <w:ilvl w:val="0"/>
-          <w:numId w:val="1105"/>
+          <w:numId w:val="1107"/>
         </w:numPr>
       </w:pPr>
       <w:hyperlink r:id="rId183">
@@ -48039,7 +48438,7 @@
         <w:pStyle w:val="Compact"/>
         <w:numPr>
           <w:ilvl w:val="0"/>
-          <w:numId w:val="1105"/>
+          <w:numId w:val="1107"/>
         </w:numPr>
       </w:pPr>
       <w:hyperlink r:id="rId191">
@@ -48062,7 +48461,7 @@
         <w:pStyle w:val="Compact"/>
         <w:numPr>
           <w:ilvl w:val="0"/>
-          <w:numId w:val="1105"/>
+          <w:numId w:val="1107"/>
         </w:numPr>
       </w:pPr>
       <w:hyperlink r:id="rId193">
@@ -48085,7 +48484,7 @@
         <w:pStyle w:val="Compact"/>
         <w:numPr>
           <w:ilvl w:val="0"/>
-          <w:numId w:val="1105"/>
+          <w:numId w:val="1107"/>
         </w:numPr>
       </w:pPr>
       <w:hyperlink r:id="rId194">
@@ -48108,7 +48507,7 @@
         <w:pStyle w:val="Compact"/>
         <w:numPr>
           <w:ilvl w:val="0"/>
-          <w:numId w:val="1105"/>
+          <w:numId w:val="1107"/>
         </w:numPr>
       </w:pPr>
       <w:hyperlink r:id="rId196">
@@ -48131,10 +48530,10 @@
         <w:pStyle w:val="Compact"/>
         <w:numPr>
           <w:ilvl w:val="0"/>
-          <w:numId w:val="1105"/>
+          <w:numId w:val="1107"/>
         </w:numPr>
       </w:pPr>
-      <w:hyperlink r:id="rId412">
+      <w:hyperlink r:id="rId417">
         <w:r>
           <w:rPr>
             <w:rStyle w:val="Hyperlink"/>
@@ -48143,8 +48542,8 @@
         </w:r>
       </w:hyperlink>
     </w:p>
-    <w:bookmarkEnd w:id="413"/>
-    <w:bookmarkStart w:id="418" w:name="cheat-sheets"/>
+    <w:bookmarkEnd w:id="418"/>
+    <w:bookmarkStart w:id="423" w:name="cheat-sheets"/>
     <w:p>
       <w:pPr>
         <w:pStyle w:val="Heading3"/>
@@ -48158,10 +48557,10 @@
         <w:pStyle w:val="Compact"/>
         <w:numPr>
           <w:ilvl w:val="0"/>
-          <w:numId w:val="1106"/>
+          <w:numId w:val="1108"/>
         </w:numPr>
       </w:pPr>
-      <w:hyperlink r:id="rId414">
+      <w:hyperlink r:id="rId419">
         <w:r>
           <w:rPr>
             <w:rStyle w:val="Hyperlink"/>
@@ -48175,10 +48574,10 @@
         <w:pStyle w:val="Compact"/>
         <w:numPr>
           <w:ilvl w:val="0"/>
-          <w:numId w:val="1106"/>
+          <w:numId w:val="1108"/>
         </w:numPr>
       </w:pPr>
-      <w:hyperlink r:id="rId415">
+      <w:hyperlink r:id="rId420">
         <w:r>
           <w:rPr>
             <w:rStyle w:val="Hyperlink"/>
@@ -48192,10 +48591,10 @@
         <w:pStyle w:val="Compact"/>
         <w:numPr>
           <w:ilvl w:val="0"/>
-          <w:numId w:val="1106"/>
+          <w:numId w:val="1108"/>
         </w:numPr>
       </w:pPr>
-      <w:hyperlink r:id="rId416">
+      <w:hyperlink r:id="rId421">
         <w:r>
           <w:rPr>
             <w:rStyle w:val="Hyperlink"/>
@@ -48209,10 +48608,10 @@
         <w:pStyle w:val="Compact"/>
         <w:numPr>
           <w:ilvl w:val="0"/>
-          <w:numId w:val="1106"/>
+          <w:numId w:val="1108"/>
         </w:numPr>
       </w:pPr>
-      <w:hyperlink r:id="rId417">
+      <w:hyperlink r:id="rId422">
         <w:r>
           <w:rPr>
             <w:rStyle w:val="Hyperlink"/>
@@ -48221,8 +48620,8 @@
         </w:r>
       </w:hyperlink>
     </w:p>
-    <w:bookmarkEnd w:id="418"/>
-    <w:bookmarkStart w:id="420" w:name="style-and-best-practices"/>
+    <w:bookmarkEnd w:id="423"/>
+    <w:bookmarkStart w:id="425" w:name="style-and-best-practices"/>
     <w:p>
       <w:pPr>
         <w:pStyle w:val="Heading3"/>
@@ -48236,10 +48635,10 @@
         <w:pStyle w:val="Compact"/>
         <w:numPr>
           <w:ilvl w:val="0"/>
-          <w:numId w:val="1107"/>
+          <w:numId w:val="1109"/>
         </w:numPr>
       </w:pPr>
-      <w:hyperlink r:id="rId419">
+      <w:hyperlink r:id="rId424">
         <w:r>
           <w:rPr>
             <w:rStyle w:val="Hyperlink"/>
@@ -48248,8 +48647,8 @@
         </w:r>
       </w:hyperlink>
     </w:p>
-    <w:bookmarkEnd w:id="420"/>
-    <w:bookmarkStart w:id="421" w:name="tidy-evaluation-resources"/>
+    <w:bookmarkEnd w:id="425"/>
+    <w:bookmarkStart w:id="426" w:name="tidy-evaluation-resources"/>
     <w:p>
       <w:pPr>
         <w:pStyle w:val="Heading3"/>
@@ -48263,7 +48662,7 @@
         <w:pStyle w:val="Compact"/>
         <w:numPr>
           <w:ilvl w:val="0"/>
-          <w:numId w:val="1108"/>
+          <w:numId w:val="1110"/>
         </w:numPr>
       </w:pPr>
       <w:hyperlink r:id="rId156">
@@ -48286,7 +48685,7 @@
         <w:pStyle w:val="Compact"/>
         <w:numPr>
           <w:ilvl w:val="0"/>
-          <w:numId w:val="1108"/>
+          <w:numId w:val="1110"/>
         </w:numPr>
       </w:pPr>
       <w:hyperlink r:id="rId157">
@@ -48309,7 +48708,7 @@
         <w:pStyle w:val="Compact"/>
         <w:numPr>
           <w:ilvl w:val="0"/>
-          <w:numId w:val="1108"/>
+          <w:numId w:val="1110"/>
         </w:numPr>
       </w:pPr>
       <w:hyperlink r:id="rId158">
@@ -48332,7 +48731,7 @@
         <w:pStyle w:val="Compact"/>
         <w:numPr>
           <w:ilvl w:val="0"/>
-          <w:numId w:val="1108"/>
+          <w:numId w:val="1110"/>
         </w:numPr>
       </w:pPr>
       <w:hyperlink r:id="rId159">
@@ -48355,7 +48754,7 @@
         <w:pStyle w:val="Compact"/>
         <w:numPr>
           <w:ilvl w:val="0"/>
-          <w:numId w:val="1108"/>
+          <w:numId w:val="1110"/>
         </w:numPr>
       </w:pPr>
       <w:hyperlink r:id="rId160">
@@ -48373,9 +48772,9 @@
         <w:t xml:space="preserve">(package vignette)</w:t>
       </w:r>
     </w:p>
-    <w:bookmarkEnd w:id="421"/>
-    <w:bookmarkEnd w:id="422"/>
-    <w:bookmarkStart w:id="425" w:name="resources-for-git-github"/>
+    <w:bookmarkEnd w:id="426"/>
+    <w:bookmarkEnd w:id="427"/>
+    <w:bookmarkStart w:id="430" w:name="resources-for-git-github"/>
     <w:p>
       <w:pPr>
         <w:pStyle w:val="Heading2"/>
@@ -48389,7 +48788,7 @@
         <w:pStyle w:val="Compact"/>
         <w:numPr>
           <w:ilvl w:val="0"/>
-          <w:numId w:val="1109"/>
+          <w:numId w:val="1111"/>
         </w:numPr>
       </w:pPr>
       <w:hyperlink r:id="rId196">
@@ -48412,10 +48811,10 @@
         <w:pStyle w:val="Compact"/>
         <w:numPr>
           <w:ilvl w:val="0"/>
-          <w:numId w:val="1109"/>
+          <w:numId w:val="1111"/>
         </w:numPr>
       </w:pPr>
-      <w:hyperlink r:id="rId423">
+      <w:hyperlink r:id="rId428">
         <w:r>
           <w:rPr>
             <w:rStyle w:val="Hyperlink"/>
@@ -48429,10 +48828,10 @@
         <w:pStyle w:val="Compact"/>
         <w:numPr>
           <w:ilvl w:val="0"/>
-          <w:numId w:val="1109"/>
+          <w:numId w:val="1111"/>
         </w:numPr>
       </w:pPr>
-      <w:hyperlink r:id="rId424">
+      <w:hyperlink r:id="rId429">
         <w:r>
           <w:rPr>
             <w:rStyle w:val="Hyperlink"/>
@@ -48441,8 +48840,8 @@
         </w:r>
       </w:hyperlink>
     </w:p>
-    <w:bookmarkEnd w:id="425"/>
-    <w:bookmarkStart w:id="427" w:name="scientific-figures"/>
+    <w:bookmarkEnd w:id="430"/>
+    <w:bookmarkStart w:id="432" w:name="scientific-figures"/>
     <w:p>
       <w:pPr>
         <w:pStyle w:val="Heading2"/>
@@ -48456,10 +48855,10 @@
         <w:pStyle w:val="Compact"/>
         <w:numPr>
           <w:ilvl w:val="0"/>
-          <w:numId w:val="1110"/>
+          <w:numId w:val="1112"/>
         </w:numPr>
       </w:pPr>
-      <w:hyperlink r:id="rId426">
+      <w:hyperlink r:id="rId431">
         <w:r>
           <w:rPr>
             <w:rStyle w:val="Hyperlink"/>
@@ -48468,8 +48867,8 @@
         </w:r>
       </w:hyperlink>
     </w:p>
-    <w:bookmarkEnd w:id="427"/>
-    <w:bookmarkStart w:id="432" w:name="writing"/>
+    <w:bookmarkEnd w:id="432"/>
+    <w:bookmarkStart w:id="437" w:name="writing"/>
     <w:p>
       <w:pPr>
         <w:pStyle w:val="Heading2"/>
@@ -48483,10 +48882,10 @@
         <w:pStyle w:val="Compact"/>
         <w:numPr>
           <w:ilvl w:val="0"/>
-          <w:numId w:val="1111"/>
+          <w:numId w:val="1113"/>
         </w:numPr>
       </w:pPr>
-      <w:hyperlink r:id="rId428">
+      <w:hyperlink r:id="rId433">
         <w:r>
           <w:rPr>
             <w:rStyle w:val="Hyperlink"/>
@@ -48500,7 +48899,7 @@
         <w:pStyle w:val="Compact"/>
         <w:numPr>
           <w:ilvl w:val="0"/>
-          <w:numId w:val="1111"/>
+          <w:numId w:val="1113"/>
         </w:numPr>
       </w:pPr>
       <w:hyperlink r:id="rId31">
@@ -48517,10 +48916,10 @@
         <w:pStyle w:val="Compact"/>
         <w:numPr>
           <w:ilvl w:val="0"/>
-          <w:numId w:val="1111"/>
+          <w:numId w:val="1113"/>
         </w:numPr>
       </w:pPr>
-      <w:hyperlink r:id="rId429">
+      <w:hyperlink r:id="rId434">
         <w:r>
           <w:rPr>
             <w:rStyle w:val="Hyperlink"/>
@@ -48534,10 +48933,10 @@
         <w:pStyle w:val="Compact"/>
         <w:numPr>
           <w:ilvl w:val="0"/>
-          <w:numId w:val="1111"/>
+          <w:numId w:val="1113"/>
         </w:numPr>
       </w:pPr>
-      <w:hyperlink r:id="rId430">
+      <w:hyperlink r:id="rId435">
         <w:r>
           <w:rPr>
             <w:rStyle w:val="Hyperlink"/>
@@ -48551,10 +48950,10 @@
         <w:pStyle w:val="Compact"/>
         <w:numPr>
           <w:ilvl w:val="0"/>
-          <w:numId w:val="1111"/>
+          <w:numId w:val="1113"/>
         </w:numPr>
       </w:pPr>
-      <w:hyperlink r:id="rId431">
+      <w:hyperlink r:id="rId436">
         <w:r>
           <w:rPr>
             <w:rStyle w:val="Hyperlink"/>
@@ -48563,8 +48962,8 @@
         </w:r>
       </w:hyperlink>
     </w:p>
-    <w:bookmarkEnd w:id="432"/>
-    <w:bookmarkStart w:id="437" w:name="presentations"/>
+    <w:bookmarkEnd w:id="437"/>
+    <w:bookmarkStart w:id="442" w:name="presentations"/>
     <w:p>
       <w:pPr>
         <w:pStyle w:val="Heading2"/>
@@ -48578,10 +48977,10 @@
         <w:pStyle w:val="Compact"/>
         <w:numPr>
           <w:ilvl w:val="0"/>
-          <w:numId w:val="1112"/>
+          <w:numId w:val="1114"/>
         </w:numPr>
       </w:pPr>
-      <w:hyperlink r:id="rId433">
+      <w:hyperlink r:id="rId438">
         <w:r>
           <w:rPr>
             <w:rStyle w:val="Hyperlink"/>
@@ -48595,10 +48994,10 @@
         <w:pStyle w:val="Compact"/>
         <w:numPr>
           <w:ilvl w:val="0"/>
-          <w:numId w:val="1112"/>
+          <w:numId w:val="1114"/>
         </w:numPr>
       </w:pPr>
-      <w:hyperlink r:id="rId434">
+      <w:hyperlink r:id="rId439">
         <w:r>
           <w:rPr>
             <w:rStyle w:val="Hyperlink"/>
@@ -48612,10 +49011,10 @@
         <w:pStyle w:val="Compact"/>
         <w:numPr>
           <w:ilvl w:val="0"/>
-          <w:numId w:val="1112"/>
+          <w:numId w:val="1114"/>
         </w:numPr>
       </w:pPr>
-      <w:hyperlink r:id="rId435">
+      <w:hyperlink r:id="rId440">
         <w:r>
           <w:rPr>
             <w:rStyle w:val="Hyperlink"/>
@@ -48629,10 +49028,10 @@
         <w:pStyle w:val="Compact"/>
         <w:numPr>
           <w:ilvl w:val="0"/>
-          <w:numId w:val="1112"/>
+          <w:numId w:val="1114"/>
         </w:numPr>
       </w:pPr>
-      <w:hyperlink r:id="rId436">
+      <w:hyperlink r:id="rId441">
         <w:r>
           <w:rPr>
             <w:rStyle w:val="Hyperlink"/>
@@ -48641,8 +49040,8 @@
         </w:r>
       </w:hyperlink>
     </w:p>
-    <w:bookmarkEnd w:id="437"/>
-    <w:bookmarkStart w:id="439" w:name="professional-advice"/>
+    <w:bookmarkEnd w:id="442"/>
+    <w:bookmarkStart w:id="444" w:name="professional-advice"/>
     <w:p>
       <w:pPr>
         <w:pStyle w:val="Heading2"/>
@@ -48656,10 +49055,10 @@
         <w:pStyle w:val="Compact"/>
         <w:numPr>
           <w:ilvl w:val="0"/>
-          <w:numId w:val="1113"/>
+          <w:numId w:val="1115"/>
         </w:numPr>
       </w:pPr>
-      <w:hyperlink r:id="rId438">
+      <w:hyperlink r:id="rId443">
         <w:r>
           <w:rPr>
             <w:rStyle w:val="Hyperlink"/>
@@ -48668,8 +49067,8 @@
         </w:r>
       </w:hyperlink>
     </w:p>
-    <w:bookmarkEnd w:id="439"/>
-    <w:bookmarkStart w:id="442" w:name="funding"/>
+    <w:bookmarkEnd w:id="444"/>
+    <w:bookmarkStart w:id="447" w:name="funding"/>
     <w:p>
       <w:pPr>
         <w:pStyle w:val="Heading2"/>
@@ -48683,10 +49082,10 @@
         <w:pStyle w:val="Compact"/>
         <w:numPr>
           <w:ilvl w:val="0"/>
-          <w:numId w:val="1114"/>
+          <w:numId w:val="1116"/>
         </w:numPr>
       </w:pPr>
-      <w:hyperlink r:id="rId440">
+      <w:hyperlink r:id="rId445">
         <w:r>
           <w:rPr>
             <w:rStyle w:val="Hyperlink"/>
@@ -48700,10 +49099,10 @@
         <w:pStyle w:val="Compact"/>
         <w:numPr>
           <w:ilvl w:val="0"/>
-          <w:numId w:val="1114"/>
+          <w:numId w:val="1116"/>
         </w:numPr>
       </w:pPr>
-      <w:hyperlink r:id="rId441">
+      <w:hyperlink r:id="rId446">
         <w:r>
           <w:rPr>
             <w:rStyle w:val="Hyperlink"/>
@@ -48712,8 +49111,8 @@
         </w:r>
       </w:hyperlink>
     </w:p>
-    <w:bookmarkEnd w:id="442"/>
-    <w:bookmarkStart w:id="446" w:name="ethics-and-global-health-research"/>
+    <w:bookmarkEnd w:id="447"/>
+    <w:bookmarkStart w:id="451" w:name="ethics-and-global-health-research"/>
     <w:p>
       <w:pPr>
         <w:pStyle w:val="Heading2"/>
@@ -48727,10 +49126,10 @@
         <w:pStyle w:val="Compact"/>
         <w:numPr>
           <w:ilvl w:val="0"/>
-          <w:numId w:val="1115"/>
+          <w:numId w:val="1117"/>
         </w:numPr>
       </w:pPr>
-      <w:hyperlink r:id="rId443">
+      <w:hyperlink r:id="rId448">
         <w:r>
           <w:rPr>
             <w:rStyle w:val="Hyperlink"/>
@@ -48744,10 +49143,10 @@
         <w:pStyle w:val="Compact"/>
         <w:numPr>
           <w:ilvl w:val="0"/>
-          <w:numId w:val="1115"/>
+          <w:numId w:val="1117"/>
         </w:numPr>
       </w:pPr>
-      <w:hyperlink r:id="rId444">
+      <w:hyperlink r:id="rId449">
         <w:r>
           <w:rPr>
             <w:rStyle w:val="Hyperlink"/>
@@ -48761,10 +49160,10 @@
         <w:pStyle w:val="Compact"/>
         <w:numPr>
           <w:ilvl w:val="0"/>
-          <w:numId w:val="1115"/>
+          <w:numId w:val="1117"/>
         </w:numPr>
       </w:pPr>
-      <w:hyperlink r:id="rId445">
+      <w:hyperlink r:id="rId450">
         <w:r>
           <w:rPr>
             <w:rStyle w:val="Hyperlink"/>
@@ -48773,8 +49172,8 @@
         </w:r>
       </w:hyperlink>
     </w:p>
-    <w:bookmarkEnd w:id="446"/>
-    <w:bookmarkEnd w:id="447"/>
+    <w:bookmarkEnd w:id="451"/>
+    <w:bookmarkEnd w:id="452"/>
     <w:sectPr>
       <w:footnotePr>
         <w:numRestart w:val="eachSect"/>
@@ -48804,7 +49203,7 @@
       </w:r>
     </w:p>
   </w:footnote>
-  <w:footnote w:id="392">
+  <w:footnote w:id="396">
     <w:p>
       <w:pPr>
         <w:pStyle w:val="FootnoteText"/>
@@ -50155,7 +50554,34 @@
     <w:abstractNumId w:val="991"/>
   </w:num>
   <w:num w:numId="1101">
-    <w:abstractNumId w:val="991"/>
+    <w:abstractNumId w:val="99411"/>
+    <w:lvlOverride w:ilvl="0">
+      <w:startOverride w:val="1"/>
+    </w:lvlOverride>
+    <w:lvlOverride w:ilvl="1">
+      <w:startOverride w:val="1"/>
+    </w:lvlOverride>
+    <w:lvlOverride w:ilvl="2">
+      <w:startOverride w:val="1"/>
+    </w:lvlOverride>
+    <w:lvlOverride w:ilvl="3">
+      <w:startOverride w:val="1"/>
+    </w:lvlOverride>
+    <w:lvlOverride w:ilvl="4">
+      <w:startOverride w:val="1"/>
+    </w:lvlOverride>
+    <w:lvlOverride w:ilvl="5">
+      <w:startOverride w:val="1"/>
+    </w:lvlOverride>
+    <w:lvlOverride w:ilvl="6">
+      <w:startOverride w:val="1"/>
+    </w:lvlOverride>
+    <w:lvlOverride w:ilvl="7">
+      <w:startOverride w:val="1"/>
+    </w:lvlOverride>
+    <w:lvlOverride w:ilvl="8">
+      <w:startOverride w:val="1"/>
+    </w:lvlOverride>
   </w:num>
   <w:num w:numId="1102">
     <w:abstractNumId w:val="991"/>
@@ -50197,6 +50623,12 @@
     <w:abstractNumId w:val="991"/>
   </w:num>
   <w:num w:numId="1115">
+    <w:abstractNumId w:val="991"/>
+  </w:num>
+  <w:num w:numId="1116">
+    <w:abstractNumId w:val="991"/>
+  </w:num>
+  <w:num w:numId="1117">
     <w:abstractNumId w:val="991"/>
   </w:num>
 </w:numbering>

</xml_diff>